<commit_message>
updated docs and added version with crossvalidation
</commit_message>
<xml_diff>
--- a/dokumentacja-projektu-digits.docx
+++ b/dokumentacja-projektu-digits.docx
@@ -71,7 +71,7 @@
                     </pic:cNvPicPr>
                   </pic:nvPicPr>
                   <pic:blipFill>
-                    <a:blip r:embed="rId5" cstate="print">
+                    <a:blip r:embed="rId6" cstate="print">
                       <a:extLst>
                         <a:ext uri="{28A0092B-C50C-407E-A947-70E740481C1C}">
                           <a14:useLocalDpi xmlns:a14="http://schemas.microsoft.com/office/drawing/2010/main" val="0"/>
@@ -523,31 +523,2411 @@
         <w:t>Gałka</w:t>
       </w:r>
     </w:p>
-    <w:p>
-      <w:pPr>
-        <w:spacing w:after="160"/>
+    <w:bookmarkStart w:id="0" w:name="_Toc170685626" w:displacedByCustomXml="next"/>
+    <w:sdt>
+      <w:sdtPr>
+        <w:id w:val="-1100251919"/>
+        <w:docPartObj>
+          <w:docPartGallery w:val="Table of Contents"/>
+          <w:docPartUnique/>
+        </w:docPartObj>
+      </w:sdtPr>
+      <w:sdtEndPr>
+        <w:rPr>
+          <w:rFonts w:asciiTheme="minorHAnsi" w:eastAsiaTheme="minorHAnsi" w:hAnsiTheme="minorHAnsi" w:cstheme="minorBidi"/>
+          <w:bCs/>
+          <w:noProof/>
+          <w:color w:val="auto"/>
+          <w:sz w:val="24"/>
+          <w:szCs w:val="24"/>
+        </w:rPr>
+      </w:sdtEndPr>
+      <w:sdtContent>
+        <w:p>
+          <w:pPr>
+            <w:pStyle w:val="Heading1"/>
+          </w:pPr>
+          <w:proofErr w:type="spellStart"/>
+          <w:r>
+            <w:t>Spis</w:t>
+          </w:r>
+          <w:proofErr w:type="spellEnd"/>
+          <w:r>
+            <w:t xml:space="preserve"> </w:t>
+          </w:r>
+          <w:proofErr w:type="spellStart"/>
+          <w:r>
+            <w:t>treści</w:t>
+          </w:r>
+          <w:bookmarkEnd w:id="0"/>
+          <w:proofErr w:type="spellEnd"/>
+        </w:p>
+        <w:p>
+          <w:pPr>
+            <w:pStyle w:val="TOC1"/>
+            <w:tabs>
+              <w:tab w:val="right" w:leader="dot" w:pos="9016"/>
+            </w:tabs>
+            <w:rPr>
+              <w:rFonts w:eastAsiaTheme="minorEastAsia"/>
+              <w:b w:val="0"/>
+              <w:bCs w:val="0"/>
+              <w:i w:val="0"/>
+              <w:iCs w:val="0"/>
+              <w:noProof/>
+              <w:kern w:val="2"/>
+              <w:lang w:eastAsia="en-GB"/>
+              <w14:ligatures w14:val="standardContextual"/>
+            </w:rPr>
+          </w:pPr>
+          <w:r>
+            <w:rPr>
+              <w:b w:val="0"/>
+              <w:bCs w:val="0"/>
+            </w:rPr>
+            <w:fldChar w:fldCharType="begin"/>
+          </w:r>
+          <w:r>
+            <w:instrText xml:space="preserve"> TOC \o "1-3" \h \z \u </w:instrText>
+          </w:r>
+          <w:r>
+            <w:rPr>
+              <w:b w:val="0"/>
+              <w:bCs w:val="0"/>
+            </w:rPr>
+            <w:fldChar w:fldCharType="separate"/>
+          </w:r>
+          <w:hyperlink w:anchor="_Toc170685626" w:history="1">
+            <w:r>
+              <w:rPr>
+                <w:rStyle w:val="Hyperlink"/>
+                <w:noProof/>
+              </w:rPr>
+              <w:t>Spis treści</w:t>
+            </w:r>
+            <w:r>
+              <w:rPr>
+                <w:noProof/>
+                <w:webHidden/>
+              </w:rPr>
+              <w:tab/>
+            </w:r>
+            <w:r>
+              <w:rPr>
+                <w:noProof/>
+                <w:webHidden/>
+              </w:rPr>
+              <w:fldChar w:fldCharType="begin"/>
+            </w:r>
+            <w:r>
+              <w:rPr>
+                <w:noProof/>
+                <w:webHidden/>
+              </w:rPr>
+              <w:instrText xml:space="preserve"> PAGEREF _Toc170685626 \h </w:instrText>
+            </w:r>
+            <w:r>
+              <w:rPr>
+                <w:noProof/>
+                <w:webHidden/>
+              </w:rPr>
+            </w:r>
+            <w:r>
+              <w:rPr>
+                <w:noProof/>
+                <w:webHidden/>
+              </w:rPr>
+              <w:fldChar w:fldCharType="separate"/>
+            </w:r>
+            <w:r>
+              <w:rPr>
+                <w:noProof/>
+                <w:webHidden/>
+              </w:rPr>
+              <w:t>2</w:t>
+            </w:r>
+            <w:r>
+              <w:rPr>
+                <w:noProof/>
+                <w:webHidden/>
+              </w:rPr>
+              <w:fldChar w:fldCharType="end"/>
+            </w:r>
+          </w:hyperlink>
+        </w:p>
+        <w:p>
+          <w:pPr>
+            <w:pStyle w:val="TOC1"/>
+            <w:tabs>
+              <w:tab w:val="right" w:leader="dot" w:pos="9016"/>
+            </w:tabs>
+            <w:rPr>
+              <w:rFonts w:eastAsiaTheme="minorEastAsia"/>
+              <w:b w:val="0"/>
+              <w:bCs w:val="0"/>
+              <w:i w:val="0"/>
+              <w:iCs w:val="0"/>
+              <w:noProof/>
+              <w:kern w:val="2"/>
+              <w:lang w:eastAsia="en-GB"/>
+              <w14:ligatures w14:val="standardContextual"/>
+            </w:rPr>
+          </w:pPr>
+          <w:hyperlink w:anchor="_Toc170685627" w:history="1">
+            <w:r>
+              <w:rPr>
+                <w:rStyle w:val="Hyperlink"/>
+                <w:noProof/>
+                <w:lang w:eastAsia="en-GB"/>
+              </w:rPr>
+              <w:t>Spis rysunków</w:t>
+            </w:r>
+            <w:r>
+              <w:rPr>
+                <w:noProof/>
+                <w:webHidden/>
+              </w:rPr>
+              <w:tab/>
+            </w:r>
+            <w:r>
+              <w:rPr>
+                <w:noProof/>
+                <w:webHidden/>
+              </w:rPr>
+              <w:fldChar w:fldCharType="begin"/>
+            </w:r>
+            <w:r>
+              <w:rPr>
+                <w:noProof/>
+                <w:webHidden/>
+              </w:rPr>
+              <w:instrText xml:space="preserve"> PAGEREF _Toc170685627 \h </w:instrText>
+            </w:r>
+            <w:r>
+              <w:rPr>
+                <w:noProof/>
+                <w:webHidden/>
+              </w:rPr>
+            </w:r>
+            <w:r>
+              <w:rPr>
+                <w:noProof/>
+                <w:webHidden/>
+              </w:rPr>
+              <w:fldChar w:fldCharType="separate"/>
+            </w:r>
+            <w:r>
+              <w:rPr>
+                <w:noProof/>
+                <w:webHidden/>
+              </w:rPr>
+              <w:t>3</w:t>
+            </w:r>
+            <w:r>
+              <w:rPr>
+                <w:noProof/>
+                <w:webHidden/>
+              </w:rPr>
+              <w:fldChar w:fldCharType="end"/>
+            </w:r>
+          </w:hyperlink>
+        </w:p>
+        <w:p>
+          <w:pPr>
+            <w:pStyle w:val="TOC1"/>
+            <w:tabs>
+              <w:tab w:val="right" w:leader="dot" w:pos="9016"/>
+            </w:tabs>
+            <w:rPr>
+              <w:rFonts w:eastAsiaTheme="minorEastAsia"/>
+              <w:b w:val="0"/>
+              <w:bCs w:val="0"/>
+              <w:i w:val="0"/>
+              <w:iCs w:val="0"/>
+              <w:noProof/>
+              <w:kern w:val="2"/>
+              <w:lang w:eastAsia="en-GB"/>
+              <w14:ligatures w14:val="standardContextual"/>
+            </w:rPr>
+          </w:pPr>
+          <w:hyperlink w:anchor="_Toc170685628" w:history="1">
+            <w:r>
+              <w:rPr>
+                <w:rStyle w:val="Hyperlink"/>
+                <w:rFonts w:eastAsia="Times New Roman"/>
+                <w:noProof/>
+                <w:lang w:eastAsia="en-GB"/>
+              </w:rPr>
+              <w:t>Cel projektu:</w:t>
+            </w:r>
+            <w:r>
+              <w:rPr>
+                <w:noProof/>
+                <w:webHidden/>
+              </w:rPr>
+              <w:tab/>
+            </w:r>
+            <w:r>
+              <w:rPr>
+                <w:noProof/>
+                <w:webHidden/>
+              </w:rPr>
+              <w:fldChar w:fldCharType="begin"/>
+            </w:r>
+            <w:r>
+              <w:rPr>
+                <w:noProof/>
+                <w:webHidden/>
+              </w:rPr>
+              <w:instrText xml:space="preserve"> PAGEREF _Toc170685628 \h </w:instrText>
+            </w:r>
+            <w:r>
+              <w:rPr>
+                <w:noProof/>
+                <w:webHidden/>
+              </w:rPr>
+            </w:r>
+            <w:r>
+              <w:rPr>
+                <w:noProof/>
+                <w:webHidden/>
+              </w:rPr>
+              <w:fldChar w:fldCharType="separate"/>
+            </w:r>
+            <w:r>
+              <w:rPr>
+                <w:noProof/>
+                <w:webHidden/>
+              </w:rPr>
+              <w:t>4</w:t>
+            </w:r>
+            <w:r>
+              <w:rPr>
+                <w:noProof/>
+                <w:webHidden/>
+              </w:rPr>
+              <w:fldChar w:fldCharType="end"/>
+            </w:r>
+          </w:hyperlink>
+        </w:p>
+        <w:p>
+          <w:pPr>
+            <w:pStyle w:val="TOC1"/>
+            <w:tabs>
+              <w:tab w:val="right" w:leader="dot" w:pos="9016"/>
+            </w:tabs>
+            <w:rPr>
+              <w:rFonts w:eastAsiaTheme="minorEastAsia"/>
+              <w:b w:val="0"/>
+              <w:bCs w:val="0"/>
+              <w:i w:val="0"/>
+              <w:iCs w:val="0"/>
+              <w:noProof/>
+              <w:kern w:val="2"/>
+              <w:lang w:eastAsia="en-GB"/>
+              <w14:ligatures w14:val="standardContextual"/>
+            </w:rPr>
+          </w:pPr>
+          <w:hyperlink w:anchor="_Toc170685629" w:history="1">
+            <w:r>
+              <w:rPr>
+                <w:rStyle w:val="Hyperlink"/>
+                <w:rFonts w:eastAsia="Times New Roman"/>
+                <w:noProof/>
+                <w:lang w:eastAsia="en-GB"/>
+              </w:rPr>
+              <w:t>Opis zbioru treningowego:</w:t>
+            </w:r>
+            <w:r>
+              <w:rPr>
+                <w:noProof/>
+                <w:webHidden/>
+              </w:rPr>
+              <w:tab/>
+            </w:r>
+            <w:r>
+              <w:rPr>
+                <w:noProof/>
+                <w:webHidden/>
+              </w:rPr>
+              <w:fldChar w:fldCharType="begin"/>
+            </w:r>
+            <w:r>
+              <w:rPr>
+                <w:noProof/>
+                <w:webHidden/>
+              </w:rPr>
+              <w:instrText xml:space="preserve"> PAGEREF _Toc170685629 \h </w:instrText>
+            </w:r>
+            <w:r>
+              <w:rPr>
+                <w:noProof/>
+                <w:webHidden/>
+              </w:rPr>
+            </w:r>
+            <w:r>
+              <w:rPr>
+                <w:noProof/>
+                <w:webHidden/>
+              </w:rPr>
+              <w:fldChar w:fldCharType="separate"/>
+            </w:r>
+            <w:r>
+              <w:rPr>
+                <w:noProof/>
+                <w:webHidden/>
+              </w:rPr>
+              <w:t>4</w:t>
+            </w:r>
+            <w:r>
+              <w:rPr>
+                <w:noProof/>
+                <w:webHidden/>
+              </w:rPr>
+              <w:fldChar w:fldCharType="end"/>
+            </w:r>
+          </w:hyperlink>
+        </w:p>
+        <w:p>
+          <w:pPr>
+            <w:pStyle w:val="TOC1"/>
+            <w:tabs>
+              <w:tab w:val="right" w:leader="dot" w:pos="9016"/>
+            </w:tabs>
+            <w:rPr>
+              <w:rFonts w:eastAsiaTheme="minorEastAsia"/>
+              <w:b w:val="0"/>
+              <w:bCs w:val="0"/>
+              <w:i w:val="0"/>
+              <w:iCs w:val="0"/>
+              <w:noProof/>
+              <w:kern w:val="2"/>
+              <w:lang w:eastAsia="en-GB"/>
+              <w14:ligatures w14:val="standardContextual"/>
+            </w:rPr>
+          </w:pPr>
+          <w:hyperlink w:anchor="_Toc170685630" w:history="1">
+            <w:r>
+              <w:rPr>
+                <w:rStyle w:val="Hyperlink"/>
+                <w:rFonts w:eastAsia="Times New Roman"/>
+                <w:noProof/>
+                <w:lang w:eastAsia="en-GB"/>
+              </w:rPr>
+              <w:t>Działanie programu:</w:t>
+            </w:r>
+            <w:r>
+              <w:rPr>
+                <w:noProof/>
+                <w:webHidden/>
+              </w:rPr>
+              <w:tab/>
+            </w:r>
+            <w:r>
+              <w:rPr>
+                <w:noProof/>
+                <w:webHidden/>
+              </w:rPr>
+              <w:fldChar w:fldCharType="begin"/>
+            </w:r>
+            <w:r>
+              <w:rPr>
+                <w:noProof/>
+                <w:webHidden/>
+              </w:rPr>
+              <w:instrText xml:space="preserve"> PAGEREF _Toc170685630 \h </w:instrText>
+            </w:r>
+            <w:r>
+              <w:rPr>
+                <w:noProof/>
+                <w:webHidden/>
+              </w:rPr>
+            </w:r>
+            <w:r>
+              <w:rPr>
+                <w:noProof/>
+                <w:webHidden/>
+              </w:rPr>
+              <w:fldChar w:fldCharType="separate"/>
+            </w:r>
+            <w:r>
+              <w:rPr>
+                <w:noProof/>
+                <w:webHidden/>
+              </w:rPr>
+              <w:t>4</w:t>
+            </w:r>
+            <w:r>
+              <w:rPr>
+                <w:noProof/>
+                <w:webHidden/>
+              </w:rPr>
+              <w:fldChar w:fldCharType="end"/>
+            </w:r>
+          </w:hyperlink>
+        </w:p>
+        <w:p>
+          <w:pPr>
+            <w:pStyle w:val="TOC2"/>
+            <w:tabs>
+              <w:tab w:val="right" w:leader="dot" w:pos="9016"/>
+            </w:tabs>
+            <w:rPr>
+              <w:rFonts w:eastAsiaTheme="minorEastAsia"/>
+              <w:b w:val="0"/>
+              <w:bCs w:val="0"/>
+              <w:noProof/>
+              <w:kern w:val="2"/>
+              <w:sz w:val="24"/>
+              <w:szCs w:val="24"/>
+              <w:lang w:eastAsia="en-GB"/>
+              <w14:ligatures w14:val="standardContextual"/>
+            </w:rPr>
+          </w:pPr>
+          <w:hyperlink w:anchor="_Toc170685631" w:history="1">
+            <w:r>
+              <w:rPr>
+                <w:rStyle w:val="Hyperlink"/>
+                <w:rFonts w:eastAsia="Times New Roman"/>
+                <w:noProof/>
+                <w:lang w:eastAsia="en-GB"/>
+              </w:rPr>
+              <w:t>Przyjmowane są dane wejściowe:</w:t>
+            </w:r>
+            <w:r>
+              <w:rPr>
+                <w:noProof/>
+                <w:webHidden/>
+              </w:rPr>
+              <w:tab/>
+            </w:r>
+            <w:r>
+              <w:rPr>
+                <w:noProof/>
+                <w:webHidden/>
+              </w:rPr>
+              <w:fldChar w:fldCharType="begin"/>
+            </w:r>
+            <w:r>
+              <w:rPr>
+                <w:noProof/>
+                <w:webHidden/>
+              </w:rPr>
+              <w:instrText xml:space="preserve"> PAGEREF _Toc170685631 \h </w:instrText>
+            </w:r>
+            <w:r>
+              <w:rPr>
+                <w:noProof/>
+                <w:webHidden/>
+              </w:rPr>
+            </w:r>
+            <w:r>
+              <w:rPr>
+                <w:noProof/>
+                <w:webHidden/>
+              </w:rPr>
+              <w:fldChar w:fldCharType="separate"/>
+            </w:r>
+            <w:r>
+              <w:rPr>
+                <w:noProof/>
+                <w:webHidden/>
+              </w:rPr>
+              <w:t>4</w:t>
+            </w:r>
+            <w:r>
+              <w:rPr>
+                <w:noProof/>
+                <w:webHidden/>
+              </w:rPr>
+              <w:fldChar w:fldCharType="end"/>
+            </w:r>
+          </w:hyperlink>
+        </w:p>
+        <w:p>
+          <w:pPr>
+            <w:pStyle w:val="TOC2"/>
+            <w:tabs>
+              <w:tab w:val="right" w:leader="dot" w:pos="9016"/>
+            </w:tabs>
+            <w:rPr>
+              <w:rFonts w:eastAsiaTheme="minorEastAsia"/>
+              <w:b w:val="0"/>
+              <w:bCs w:val="0"/>
+              <w:noProof/>
+              <w:kern w:val="2"/>
+              <w:sz w:val="24"/>
+              <w:szCs w:val="24"/>
+              <w:lang w:eastAsia="en-GB"/>
+              <w14:ligatures w14:val="standardContextual"/>
+            </w:rPr>
+          </w:pPr>
+          <w:hyperlink w:anchor="_Toc170685632" w:history="1">
+            <w:r>
+              <w:rPr>
+                <w:rStyle w:val="Hyperlink"/>
+                <w:rFonts w:eastAsia="Times New Roman"/>
+                <w:noProof/>
+                <w:lang w:eastAsia="en-GB"/>
+              </w:rPr>
+              <w:t>Przygotowanie danych treningowych:</w:t>
+            </w:r>
+            <w:r>
+              <w:rPr>
+                <w:noProof/>
+                <w:webHidden/>
+              </w:rPr>
+              <w:tab/>
+            </w:r>
+            <w:r>
+              <w:rPr>
+                <w:noProof/>
+                <w:webHidden/>
+              </w:rPr>
+              <w:fldChar w:fldCharType="begin"/>
+            </w:r>
+            <w:r>
+              <w:rPr>
+                <w:noProof/>
+                <w:webHidden/>
+              </w:rPr>
+              <w:instrText xml:space="preserve"> PAGEREF _Toc170685632 \h </w:instrText>
+            </w:r>
+            <w:r>
+              <w:rPr>
+                <w:noProof/>
+                <w:webHidden/>
+              </w:rPr>
+            </w:r>
+            <w:r>
+              <w:rPr>
+                <w:noProof/>
+                <w:webHidden/>
+              </w:rPr>
+              <w:fldChar w:fldCharType="separate"/>
+            </w:r>
+            <w:r>
+              <w:rPr>
+                <w:noProof/>
+                <w:webHidden/>
+              </w:rPr>
+              <w:t>4</w:t>
+            </w:r>
+            <w:r>
+              <w:rPr>
+                <w:noProof/>
+                <w:webHidden/>
+              </w:rPr>
+              <w:fldChar w:fldCharType="end"/>
+            </w:r>
+          </w:hyperlink>
+        </w:p>
+        <w:p>
+          <w:pPr>
+            <w:pStyle w:val="TOC2"/>
+            <w:tabs>
+              <w:tab w:val="right" w:leader="dot" w:pos="9016"/>
+            </w:tabs>
+            <w:rPr>
+              <w:rFonts w:eastAsiaTheme="minorEastAsia"/>
+              <w:b w:val="0"/>
+              <w:bCs w:val="0"/>
+              <w:noProof/>
+              <w:kern w:val="2"/>
+              <w:sz w:val="24"/>
+              <w:szCs w:val="24"/>
+              <w:lang w:eastAsia="en-GB"/>
+              <w14:ligatures w14:val="standardContextual"/>
+            </w:rPr>
+          </w:pPr>
+          <w:hyperlink w:anchor="_Toc170685633" w:history="1">
+            <w:r>
+              <w:rPr>
+                <w:rStyle w:val="Hyperlink"/>
+                <w:rFonts w:eastAsia="Times New Roman"/>
+                <w:noProof/>
+                <w:lang w:eastAsia="en-GB"/>
+              </w:rPr>
+              <w:t>Dodatkowe dane testowe:</w:t>
+            </w:r>
+            <w:r>
+              <w:rPr>
+                <w:noProof/>
+                <w:webHidden/>
+              </w:rPr>
+              <w:tab/>
+            </w:r>
+            <w:r>
+              <w:rPr>
+                <w:noProof/>
+                <w:webHidden/>
+              </w:rPr>
+              <w:fldChar w:fldCharType="begin"/>
+            </w:r>
+            <w:r>
+              <w:rPr>
+                <w:noProof/>
+                <w:webHidden/>
+              </w:rPr>
+              <w:instrText xml:space="preserve"> PAGEREF _Toc170685633 \h </w:instrText>
+            </w:r>
+            <w:r>
+              <w:rPr>
+                <w:noProof/>
+                <w:webHidden/>
+              </w:rPr>
+            </w:r>
+            <w:r>
+              <w:rPr>
+                <w:noProof/>
+                <w:webHidden/>
+              </w:rPr>
+              <w:fldChar w:fldCharType="separate"/>
+            </w:r>
+            <w:r>
+              <w:rPr>
+                <w:noProof/>
+                <w:webHidden/>
+              </w:rPr>
+              <w:t>4</w:t>
+            </w:r>
+            <w:r>
+              <w:rPr>
+                <w:noProof/>
+                <w:webHidden/>
+              </w:rPr>
+              <w:fldChar w:fldCharType="end"/>
+            </w:r>
+          </w:hyperlink>
+        </w:p>
+        <w:p>
+          <w:pPr>
+            <w:pStyle w:val="TOC2"/>
+            <w:tabs>
+              <w:tab w:val="right" w:leader="dot" w:pos="9016"/>
+            </w:tabs>
+            <w:rPr>
+              <w:rFonts w:eastAsiaTheme="minorEastAsia"/>
+              <w:b w:val="0"/>
+              <w:bCs w:val="0"/>
+              <w:noProof/>
+              <w:kern w:val="2"/>
+              <w:sz w:val="24"/>
+              <w:szCs w:val="24"/>
+              <w:lang w:eastAsia="en-GB"/>
+              <w14:ligatures w14:val="standardContextual"/>
+            </w:rPr>
+          </w:pPr>
+          <w:hyperlink w:anchor="_Toc170685634" w:history="1">
+            <w:r>
+              <w:rPr>
+                <w:rStyle w:val="Hyperlink"/>
+                <w:rFonts w:eastAsia="Times New Roman"/>
+                <w:noProof/>
+                <w:lang w:eastAsia="en-GB"/>
+              </w:rPr>
+              <w:t>Przygotowanie obrazów spoza zbioru “Digits”:</w:t>
+            </w:r>
+            <w:r>
+              <w:rPr>
+                <w:noProof/>
+                <w:webHidden/>
+              </w:rPr>
+              <w:tab/>
+            </w:r>
+            <w:r>
+              <w:rPr>
+                <w:noProof/>
+                <w:webHidden/>
+              </w:rPr>
+              <w:fldChar w:fldCharType="begin"/>
+            </w:r>
+            <w:r>
+              <w:rPr>
+                <w:noProof/>
+                <w:webHidden/>
+              </w:rPr>
+              <w:instrText xml:space="preserve"> PAGEREF _Toc170685634 \h </w:instrText>
+            </w:r>
+            <w:r>
+              <w:rPr>
+                <w:noProof/>
+                <w:webHidden/>
+              </w:rPr>
+            </w:r>
+            <w:r>
+              <w:rPr>
+                <w:noProof/>
+                <w:webHidden/>
+              </w:rPr>
+              <w:fldChar w:fldCharType="separate"/>
+            </w:r>
+            <w:r>
+              <w:rPr>
+                <w:noProof/>
+                <w:webHidden/>
+              </w:rPr>
+              <w:t>5</w:t>
+            </w:r>
+            <w:r>
+              <w:rPr>
+                <w:noProof/>
+                <w:webHidden/>
+              </w:rPr>
+              <w:fldChar w:fldCharType="end"/>
+            </w:r>
+          </w:hyperlink>
+        </w:p>
+        <w:p>
+          <w:pPr>
+            <w:pStyle w:val="TOC2"/>
+            <w:tabs>
+              <w:tab w:val="right" w:leader="dot" w:pos="9016"/>
+            </w:tabs>
+            <w:rPr>
+              <w:rFonts w:eastAsiaTheme="minorEastAsia"/>
+              <w:b w:val="0"/>
+              <w:bCs w:val="0"/>
+              <w:noProof/>
+              <w:kern w:val="2"/>
+              <w:sz w:val="24"/>
+              <w:szCs w:val="24"/>
+              <w:lang w:eastAsia="en-GB"/>
+              <w14:ligatures w14:val="standardContextual"/>
+            </w:rPr>
+          </w:pPr>
+          <w:hyperlink w:anchor="_Toc170685635" w:history="1">
+            <w:r>
+              <w:rPr>
+                <w:rStyle w:val="Hyperlink"/>
+                <w:rFonts w:eastAsia="Times New Roman"/>
+                <w:noProof/>
+                <w:lang w:eastAsia="en-GB"/>
+              </w:rPr>
+              <w:t>Inicjacja oraz trenowanie modelu:</w:t>
+            </w:r>
+            <w:r>
+              <w:rPr>
+                <w:noProof/>
+                <w:webHidden/>
+              </w:rPr>
+              <w:tab/>
+            </w:r>
+            <w:r>
+              <w:rPr>
+                <w:noProof/>
+                <w:webHidden/>
+              </w:rPr>
+              <w:fldChar w:fldCharType="begin"/>
+            </w:r>
+            <w:r>
+              <w:rPr>
+                <w:noProof/>
+                <w:webHidden/>
+              </w:rPr>
+              <w:instrText xml:space="preserve"> PAGEREF _Toc170685635 \h </w:instrText>
+            </w:r>
+            <w:r>
+              <w:rPr>
+                <w:noProof/>
+                <w:webHidden/>
+              </w:rPr>
+            </w:r>
+            <w:r>
+              <w:rPr>
+                <w:noProof/>
+                <w:webHidden/>
+              </w:rPr>
+              <w:fldChar w:fldCharType="separate"/>
+            </w:r>
+            <w:r>
+              <w:rPr>
+                <w:noProof/>
+                <w:webHidden/>
+              </w:rPr>
+              <w:t>5</w:t>
+            </w:r>
+            <w:r>
+              <w:rPr>
+                <w:noProof/>
+                <w:webHidden/>
+              </w:rPr>
+              <w:fldChar w:fldCharType="end"/>
+            </w:r>
+          </w:hyperlink>
+        </w:p>
+        <w:p>
+          <w:pPr>
+            <w:pStyle w:val="TOC2"/>
+            <w:tabs>
+              <w:tab w:val="right" w:leader="dot" w:pos="9016"/>
+            </w:tabs>
+            <w:rPr>
+              <w:rFonts w:eastAsiaTheme="minorEastAsia"/>
+              <w:b w:val="0"/>
+              <w:bCs w:val="0"/>
+              <w:noProof/>
+              <w:kern w:val="2"/>
+              <w:sz w:val="24"/>
+              <w:szCs w:val="24"/>
+              <w:lang w:eastAsia="en-GB"/>
+              <w14:ligatures w14:val="standardContextual"/>
+            </w:rPr>
+          </w:pPr>
+          <w:hyperlink w:anchor="_Toc170685636" w:history="1">
+            <w:r>
+              <w:rPr>
+                <w:rStyle w:val="Hyperlink"/>
+                <w:rFonts w:eastAsia="Times New Roman"/>
+                <w:noProof/>
+                <w:lang w:eastAsia="en-GB"/>
+              </w:rPr>
+              <w:t>Predykcje:</w:t>
+            </w:r>
+            <w:r>
+              <w:rPr>
+                <w:noProof/>
+                <w:webHidden/>
+              </w:rPr>
+              <w:tab/>
+            </w:r>
+            <w:r>
+              <w:rPr>
+                <w:noProof/>
+                <w:webHidden/>
+              </w:rPr>
+              <w:fldChar w:fldCharType="begin"/>
+            </w:r>
+            <w:r>
+              <w:rPr>
+                <w:noProof/>
+                <w:webHidden/>
+              </w:rPr>
+              <w:instrText xml:space="preserve"> PAGEREF _Toc170685636 \h </w:instrText>
+            </w:r>
+            <w:r>
+              <w:rPr>
+                <w:noProof/>
+                <w:webHidden/>
+              </w:rPr>
+            </w:r>
+            <w:r>
+              <w:rPr>
+                <w:noProof/>
+                <w:webHidden/>
+              </w:rPr>
+              <w:fldChar w:fldCharType="separate"/>
+            </w:r>
+            <w:r>
+              <w:rPr>
+                <w:noProof/>
+                <w:webHidden/>
+              </w:rPr>
+              <w:t>6</w:t>
+            </w:r>
+            <w:r>
+              <w:rPr>
+                <w:noProof/>
+                <w:webHidden/>
+              </w:rPr>
+              <w:fldChar w:fldCharType="end"/>
+            </w:r>
+          </w:hyperlink>
+        </w:p>
+        <w:p>
+          <w:pPr>
+            <w:pStyle w:val="TOC2"/>
+            <w:tabs>
+              <w:tab w:val="right" w:leader="dot" w:pos="9016"/>
+            </w:tabs>
+            <w:rPr>
+              <w:rFonts w:eastAsiaTheme="minorEastAsia"/>
+              <w:b w:val="0"/>
+              <w:bCs w:val="0"/>
+              <w:noProof/>
+              <w:kern w:val="2"/>
+              <w:sz w:val="24"/>
+              <w:szCs w:val="24"/>
+              <w:lang w:eastAsia="en-GB"/>
+              <w14:ligatures w14:val="standardContextual"/>
+            </w:rPr>
+          </w:pPr>
+          <w:hyperlink w:anchor="_Toc170685637" w:history="1">
+            <w:r>
+              <w:rPr>
+                <w:rStyle w:val="Hyperlink"/>
+                <w:rFonts w:eastAsia="Times New Roman"/>
+                <w:noProof/>
+                <w:lang w:eastAsia="en-GB"/>
+              </w:rPr>
+              <w:t>Raport klasyfikacji oraz macierze błędów:</w:t>
+            </w:r>
+            <w:r>
+              <w:rPr>
+                <w:noProof/>
+                <w:webHidden/>
+              </w:rPr>
+              <w:tab/>
+            </w:r>
+            <w:r>
+              <w:rPr>
+                <w:noProof/>
+                <w:webHidden/>
+              </w:rPr>
+              <w:fldChar w:fldCharType="begin"/>
+            </w:r>
+            <w:r>
+              <w:rPr>
+                <w:noProof/>
+                <w:webHidden/>
+              </w:rPr>
+              <w:instrText xml:space="preserve"> PAGEREF _Toc170685637 \h </w:instrText>
+            </w:r>
+            <w:r>
+              <w:rPr>
+                <w:noProof/>
+                <w:webHidden/>
+              </w:rPr>
+            </w:r>
+            <w:r>
+              <w:rPr>
+                <w:noProof/>
+                <w:webHidden/>
+              </w:rPr>
+              <w:fldChar w:fldCharType="separate"/>
+            </w:r>
+            <w:r>
+              <w:rPr>
+                <w:noProof/>
+                <w:webHidden/>
+              </w:rPr>
+              <w:t>6</w:t>
+            </w:r>
+            <w:r>
+              <w:rPr>
+                <w:noProof/>
+                <w:webHidden/>
+              </w:rPr>
+              <w:fldChar w:fldCharType="end"/>
+            </w:r>
+          </w:hyperlink>
+        </w:p>
+        <w:p>
+          <w:pPr>
+            <w:pStyle w:val="TOC1"/>
+            <w:tabs>
+              <w:tab w:val="right" w:leader="dot" w:pos="9016"/>
+            </w:tabs>
+            <w:rPr>
+              <w:rFonts w:eastAsiaTheme="minorEastAsia"/>
+              <w:b w:val="0"/>
+              <w:bCs w:val="0"/>
+              <w:i w:val="0"/>
+              <w:iCs w:val="0"/>
+              <w:noProof/>
+              <w:kern w:val="2"/>
+              <w:lang w:eastAsia="en-GB"/>
+              <w14:ligatures w14:val="standardContextual"/>
+            </w:rPr>
+          </w:pPr>
+          <w:hyperlink w:anchor="_Toc170685638" w:history="1">
+            <w:r>
+              <w:rPr>
+                <w:rStyle w:val="Hyperlink"/>
+                <w:rFonts w:eastAsia="Times New Roman"/>
+                <w:noProof/>
+                <w:lang w:eastAsia="en-GB"/>
+              </w:rPr>
+              <w:t>Struktura modelu sieci neuronowej:</w:t>
+            </w:r>
+            <w:r>
+              <w:rPr>
+                <w:noProof/>
+                <w:webHidden/>
+              </w:rPr>
+              <w:tab/>
+            </w:r>
+            <w:r>
+              <w:rPr>
+                <w:noProof/>
+                <w:webHidden/>
+              </w:rPr>
+              <w:fldChar w:fldCharType="begin"/>
+            </w:r>
+            <w:r>
+              <w:rPr>
+                <w:noProof/>
+                <w:webHidden/>
+              </w:rPr>
+              <w:instrText xml:space="preserve"> PAGEREF _Toc170685638 \h </w:instrText>
+            </w:r>
+            <w:r>
+              <w:rPr>
+                <w:noProof/>
+                <w:webHidden/>
+              </w:rPr>
+            </w:r>
+            <w:r>
+              <w:rPr>
+                <w:noProof/>
+                <w:webHidden/>
+              </w:rPr>
+              <w:fldChar w:fldCharType="separate"/>
+            </w:r>
+            <w:r>
+              <w:rPr>
+                <w:noProof/>
+                <w:webHidden/>
+              </w:rPr>
+              <w:t>6</w:t>
+            </w:r>
+            <w:r>
+              <w:rPr>
+                <w:noProof/>
+                <w:webHidden/>
+              </w:rPr>
+              <w:fldChar w:fldCharType="end"/>
+            </w:r>
+          </w:hyperlink>
+        </w:p>
+        <w:p>
+          <w:pPr>
+            <w:pStyle w:val="TOC1"/>
+            <w:tabs>
+              <w:tab w:val="right" w:leader="dot" w:pos="9016"/>
+            </w:tabs>
+            <w:rPr>
+              <w:rFonts w:eastAsiaTheme="minorEastAsia"/>
+              <w:b w:val="0"/>
+              <w:bCs w:val="0"/>
+              <w:i w:val="0"/>
+              <w:iCs w:val="0"/>
+              <w:noProof/>
+              <w:kern w:val="2"/>
+              <w:lang w:eastAsia="en-GB"/>
+              <w14:ligatures w14:val="standardContextual"/>
+            </w:rPr>
+          </w:pPr>
+          <w:hyperlink w:anchor="_Toc170685639" w:history="1">
+            <w:r>
+              <w:rPr>
+                <w:rStyle w:val="Hyperlink"/>
+                <w:rFonts w:eastAsia="Times New Roman"/>
+                <w:noProof/>
+                <w:lang w:eastAsia="en-GB"/>
+              </w:rPr>
+              <w:t>Macierze błędów oraz raporty klasyfikacji:</w:t>
+            </w:r>
+            <w:r>
+              <w:rPr>
+                <w:noProof/>
+                <w:webHidden/>
+              </w:rPr>
+              <w:tab/>
+            </w:r>
+            <w:r>
+              <w:rPr>
+                <w:noProof/>
+                <w:webHidden/>
+              </w:rPr>
+              <w:fldChar w:fldCharType="begin"/>
+            </w:r>
+            <w:r>
+              <w:rPr>
+                <w:noProof/>
+                <w:webHidden/>
+              </w:rPr>
+              <w:instrText xml:space="preserve"> PAGEREF _Toc170685639 \h </w:instrText>
+            </w:r>
+            <w:r>
+              <w:rPr>
+                <w:noProof/>
+                <w:webHidden/>
+              </w:rPr>
+            </w:r>
+            <w:r>
+              <w:rPr>
+                <w:noProof/>
+                <w:webHidden/>
+              </w:rPr>
+              <w:fldChar w:fldCharType="separate"/>
+            </w:r>
+            <w:r>
+              <w:rPr>
+                <w:noProof/>
+                <w:webHidden/>
+              </w:rPr>
+              <w:t>8</w:t>
+            </w:r>
+            <w:r>
+              <w:rPr>
+                <w:noProof/>
+                <w:webHidden/>
+              </w:rPr>
+              <w:fldChar w:fldCharType="end"/>
+            </w:r>
+          </w:hyperlink>
+        </w:p>
+        <w:p>
+          <w:pPr>
+            <w:pStyle w:val="TOC1"/>
+            <w:tabs>
+              <w:tab w:val="right" w:leader="dot" w:pos="9016"/>
+            </w:tabs>
+            <w:rPr>
+              <w:rFonts w:eastAsiaTheme="minorEastAsia"/>
+              <w:b w:val="0"/>
+              <w:bCs w:val="0"/>
+              <w:i w:val="0"/>
+              <w:iCs w:val="0"/>
+              <w:noProof/>
+              <w:kern w:val="2"/>
+              <w:lang w:eastAsia="en-GB"/>
+              <w14:ligatures w14:val="standardContextual"/>
+            </w:rPr>
+          </w:pPr>
+          <w:hyperlink w:anchor="_Toc170685640" w:history="1">
+            <w:r>
+              <w:rPr>
+                <w:rStyle w:val="Hyperlink"/>
+                <w:noProof/>
+              </w:rPr>
+              <w:t>Badania</w:t>
+            </w:r>
+            <w:r>
+              <w:rPr>
+                <w:rStyle w:val="Hyperlink"/>
+                <w:rFonts w:eastAsia="Times New Roman"/>
+                <w:noProof/>
+                <w:lang w:eastAsia="en-GB"/>
+              </w:rPr>
+              <w:t>:</w:t>
+            </w:r>
+            <w:r>
+              <w:rPr>
+                <w:noProof/>
+                <w:webHidden/>
+              </w:rPr>
+              <w:tab/>
+            </w:r>
+            <w:r>
+              <w:rPr>
+                <w:noProof/>
+                <w:webHidden/>
+              </w:rPr>
+              <w:fldChar w:fldCharType="begin"/>
+            </w:r>
+            <w:r>
+              <w:rPr>
+                <w:noProof/>
+                <w:webHidden/>
+              </w:rPr>
+              <w:instrText xml:space="preserve"> PAGEREF _Toc170685640 \h </w:instrText>
+            </w:r>
+            <w:r>
+              <w:rPr>
+                <w:noProof/>
+                <w:webHidden/>
+              </w:rPr>
+            </w:r>
+            <w:r>
+              <w:rPr>
+                <w:noProof/>
+                <w:webHidden/>
+              </w:rPr>
+              <w:fldChar w:fldCharType="separate"/>
+            </w:r>
+            <w:r>
+              <w:rPr>
+                <w:noProof/>
+                <w:webHidden/>
+              </w:rPr>
+              <w:t>10</w:t>
+            </w:r>
+            <w:r>
+              <w:rPr>
+                <w:noProof/>
+                <w:webHidden/>
+              </w:rPr>
+              <w:fldChar w:fldCharType="end"/>
+            </w:r>
+          </w:hyperlink>
+        </w:p>
+        <w:p>
+          <w:pPr>
+            <w:pStyle w:val="TOC2"/>
+            <w:tabs>
+              <w:tab w:val="right" w:leader="dot" w:pos="9016"/>
+            </w:tabs>
+            <w:rPr>
+              <w:rFonts w:eastAsiaTheme="minorEastAsia"/>
+              <w:b w:val="0"/>
+              <w:bCs w:val="0"/>
+              <w:noProof/>
+              <w:kern w:val="2"/>
+              <w:sz w:val="24"/>
+              <w:szCs w:val="24"/>
+              <w:lang w:eastAsia="en-GB"/>
+              <w14:ligatures w14:val="standardContextual"/>
+            </w:rPr>
+          </w:pPr>
+          <w:hyperlink w:anchor="_Toc170685641" w:history="1">
+            <w:r>
+              <w:rPr>
+                <w:rStyle w:val="Hyperlink"/>
+                <w:noProof/>
+              </w:rPr>
+              <w:t>Zwiększenie liczby warstw</w:t>
+            </w:r>
+            <w:r>
+              <w:rPr>
+                <w:noProof/>
+                <w:webHidden/>
+              </w:rPr>
+              <w:tab/>
+            </w:r>
+            <w:r>
+              <w:rPr>
+                <w:noProof/>
+                <w:webHidden/>
+              </w:rPr>
+              <w:fldChar w:fldCharType="begin"/>
+            </w:r>
+            <w:r>
+              <w:rPr>
+                <w:noProof/>
+                <w:webHidden/>
+              </w:rPr>
+              <w:instrText xml:space="preserve"> PAGEREF _Toc170685641 \h </w:instrText>
+            </w:r>
+            <w:r>
+              <w:rPr>
+                <w:noProof/>
+                <w:webHidden/>
+              </w:rPr>
+            </w:r>
+            <w:r>
+              <w:rPr>
+                <w:noProof/>
+                <w:webHidden/>
+              </w:rPr>
+              <w:fldChar w:fldCharType="separate"/>
+            </w:r>
+            <w:r>
+              <w:rPr>
+                <w:noProof/>
+                <w:webHidden/>
+              </w:rPr>
+              <w:t>10</w:t>
+            </w:r>
+            <w:r>
+              <w:rPr>
+                <w:noProof/>
+                <w:webHidden/>
+              </w:rPr>
+              <w:fldChar w:fldCharType="end"/>
+            </w:r>
+          </w:hyperlink>
+        </w:p>
+        <w:p>
+          <w:pPr>
+            <w:pStyle w:val="TOC2"/>
+            <w:tabs>
+              <w:tab w:val="right" w:leader="dot" w:pos="9016"/>
+            </w:tabs>
+            <w:rPr>
+              <w:rFonts w:eastAsiaTheme="minorEastAsia"/>
+              <w:b w:val="0"/>
+              <w:bCs w:val="0"/>
+              <w:noProof/>
+              <w:kern w:val="2"/>
+              <w:sz w:val="24"/>
+              <w:szCs w:val="24"/>
+              <w:lang w:eastAsia="en-GB"/>
+              <w14:ligatures w14:val="standardContextual"/>
+            </w:rPr>
+          </w:pPr>
+          <w:hyperlink w:anchor="_Toc170685642" w:history="1">
+            <w:r>
+              <w:rPr>
+                <w:rStyle w:val="Hyperlink"/>
+                <w:noProof/>
+              </w:rPr>
+              <w:t>Zwiększenie liczby neuronów</w:t>
+            </w:r>
+            <w:r>
+              <w:rPr>
+                <w:noProof/>
+                <w:webHidden/>
+              </w:rPr>
+              <w:tab/>
+            </w:r>
+            <w:r>
+              <w:rPr>
+                <w:noProof/>
+                <w:webHidden/>
+              </w:rPr>
+              <w:fldChar w:fldCharType="begin"/>
+            </w:r>
+            <w:r>
+              <w:rPr>
+                <w:noProof/>
+                <w:webHidden/>
+              </w:rPr>
+              <w:instrText xml:space="preserve"> PAGEREF _Toc170685642 \h </w:instrText>
+            </w:r>
+            <w:r>
+              <w:rPr>
+                <w:noProof/>
+                <w:webHidden/>
+              </w:rPr>
+            </w:r>
+            <w:r>
+              <w:rPr>
+                <w:noProof/>
+                <w:webHidden/>
+              </w:rPr>
+              <w:fldChar w:fldCharType="separate"/>
+            </w:r>
+            <w:r>
+              <w:rPr>
+                <w:noProof/>
+                <w:webHidden/>
+              </w:rPr>
+              <w:t>11</w:t>
+            </w:r>
+            <w:r>
+              <w:rPr>
+                <w:noProof/>
+                <w:webHidden/>
+              </w:rPr>
+              <w:fldChar w:fldCharType="end"/>
+            </w:r>
+          </w:hyperlink>
+        </w:p>
+        <w:p>
+          <w:pPr>
+            <w:pStyle w:val="TOC2"/>
+            <w:tabs>
+              <w:tab w:val="right" w:leader="dot" w:pos="9016"/>
+            </w:tabs>
+            <w:rPr>
+              <w:rFonts w:eastAsiaTheme="minorEastAsia"/>
+              <w:b w:val="0"/>
+              <w:bCs w:val="0"/>
+              <w:noProof/>
+              <w:kern w:val="2"/>
+              <w:sz w:val="24"/>
+              <w:szCs w:val="24"/>
+              <w:lang w:eastAsia="en-GB"/>
+              <w14:ligatures w14:val="standardContextual"/>
+            </w:rPr>
+          </w:pPr>
+          <w:hyperlink w:anchor="_Toc170685643" w:history="1">
+            <w:r>
+              <w:rPr>
+                <w:rStyle w:val="Hyperlink"/>
+                <w:noProof/>
+              </w:rPr>
+              <w:t>Zastosowanie kroswalidacji</w:t>
+            </w:r>
+            <w:r>
+              <w:rPr>
+                <w:noProof/>
+                <w:webHidden/>
+              </w:rPr>
+              <w:tab/>
+            </w:r>
+            <w:r>
+              <w:rPr>
+                <w:noProof/>
+                <w:webHidden/>
+              </w:rPr>
+              <w:fldChar w:fldCharType="begin"/>
+            </w:r>
+            <w:r>
+              <w:rPr>
+                <w:noProof/>
+                <w:webHidden/>
+              </w:rPr>
+              <w:instrText xml:space="preserve"> PAGEREF _Toc170685643 \h </w:instrText>
+            </w:r>
+            <w:r>
+              <w:rPr>
+                <w:noProof/>
+                <w:webHidden/>
+              </w:rPr>
+            </w:r>
+            <w:r>
+              <w:rPr>
+                <w:noProof/>
+                <w:webHidden/>
+              </w:rPr>
+              <w:fldChar w:fldCharType="separate"/>
+            </w:r>
+            <w:r>
+              <w:rPr>
+                <w:noProof/>
+                <w:webHidden/>
+              </w:rPr>
+              <w:t>12</w:t>
+            </w:r>
+            <w:r>
+              <w:rPr>
+                <w:noProof/>
+                <w:webHidden/>
+              </w:rPr>
+              <w:fldChar w:fldCharType="end"/>
+            </w:r>
+          </w:hyperlink>
+        </w:p>
+        <w:p>
+          <w:pPr>
+            <w:pStyle w:val="TOC1"/>
+            <w:tabs>
+              <w:tab w:val="right" w:leader="dot" w:pos="9016"/>
+            </w:tabs>
+            <w:rPr>
+              <w:rFonts w:eastAsiaTheme="minorEastAsia"/>
+              <w:b w:val="0"/>
+              <w:bCs w:val="0"/>
+              <w:i w:val="0"/>
+              <w:iCs w:val="0"/>
+              <w:noProof/>
+              <w:kern w:val="2"/>
+              <w:lang w:eastAsia="en-GB"/>
+              <w14:ligatures w14:val="standardContextual"/>
+            </w:rPr>
+          </w:pPr>
+          <w:hyperlink w:anchor="_Toc170685644" w:history="1">
+            <w:r>
+              <w:rPr>
+                <w:rStyle w:val="Hyperlink"/>
+                <w:rFonts w:eastAsia="Times New Roman"/>
+                <w:noProof/>
+                <w:lang w:eastAsia="en-GB"/>
+              </w:rPr>
+              <w:t>Wnioski:</w:t>
+            </w:r>
+            <w:r>
+              <w:rPr>
+                <w:noProof/>
+                <w:webHidden/>
+              </w:rPr>
+              <w:tab/>
+            </w:r>
+            <w:r>
+              <w:rPr>
+                <w:noProof/>
+                <w:webHidden/>
+              </w:rPr>
+              <w:fldChar w:fldCharType="begin"/>
+            </w:r>
+            <w:r>
+              <w:rPr>
+                <w:noProof/>
+                <w:webHidden/>
+              </w:rPr>
+              <w:instrText xml:space="preserve"> PAGEREF _Toc170685644 \h </w:instrText>
+            </w:r>
+            <w:r>
+              <w:rPr>
+                <w:noProof/>
+                <w:webHidden/>
+              </w:rPr>
+            </w:r>
+            <w:r>
+              <w:rPr>
+                <w:noProof/>
+                <w:webHidden/>
+              </w:rPr>
+              <w:fldChar w:fldCharType="separate"/>
+            </w:r>
+            <w:r>
+              <w:rPr>
+                <w:noProof/>
+                <w:webHidden/>
+              </w:rPr>
+              <w:t>13</w:t>
+            </w:r>
+            <w:r>
+              <w:rPr>
+                <w:noProof/>
+                <w:webHidden/>
+              </w:rPr>
+              <w:fldChar w:fldCharType="end"/>
+            </w:r>
+          </w:hyperlink>
+        </w:p>
+        <w:p>
+          <w:r>
+            <w:rPr>
+              <w:b/>
+              <w:bCs/>
+              <w:noProof/>
+            </w:rPr>
+            <w:fldChar w:fldCharType="end"/>
+          </w:r>
+        </w:p>
+      </w:sdtContent>
+    </w:sdt>
+    <w:p>
+      <w:pPr>
+        <w:rPr>
+          <w:lang w:eastAsia="en-GB"/>
+        </w:rPr>
+      </w:pPr>
+      <w:r>
+        <w:rPr>
+          <w:lang w:eastAsia="en-GB"/>
+        </w:rPr>
+        <w:br w:type="page"/>
+      </w:r>
+    </w:p>
+    <w:p>
+      <w:pPr>
+        <w:pStyle w:val="Heading1"/>
+        <w:rPr>
+          <w:lang w:eastAsia="en-GB"/>
+        </w:rPr>
+      </w:pPr>
+      <w:bookmarkStart w:id="1" w:name="_Toc170685627"/>
+      <w:r>
+        <w:rPr>
+          <w:lang w:eastAsia="en-GB"/>
+        </w:rPr>
+        <w:lastRenderedPageBreak/>
+        <w:t>Spis rysunków</w:t>
+      </w:r>
+      <w:bookmarkEnd w:id="1"/>
+    </w:p>
+    <w:p>
+      <w:pPr>
+        <w:pStyle w:val="TOC1"/>
+        <w:tabs>
+          <w:tab w:val="right" w:leader="dot" w:pos="9016"/>
+        </w:tabs>
+        <w:rPr>
+          <w:rFonts w:eastAsiaTheme="minorEastAsia"/>
+          <w:b w:val="0"/>
+          <w:bCs w:val="0"/>
+          <w:i w:val="0"/>
+          <w:iCs w:val="0"/>
+          <w:noProof/>
+          <w:kern w:val="2"/>
+          <w:lang w:eastAsia="en-GB"/>
+          <w14:ligatures w14:val="standardContextual"/>
+        </w:rPr>
+      </w:pPr>
+      <w:r>
+        <w:rPr>
+          <w:lang w:eastAsia="en-GB"/>
+        </w:rPr>
+        <w:fldChar w:fldCharType="begin"/>
+      </w:r>
+      <w:r>
+        <w:rPr>
+          <w:lang w:eastAsia="en-GB"/>
+        </w:rPr>
+        <w:instrText xml:space="preserve"> TOC \h \z \t "Caption,1" </w:instrText>
+      </w:r>
+      <w:r>
+        <w:rPr>
+          <w:lang w:eastAsia="en-GB"/>
+        </w:rPr>
+        <w:fldChar w:fldCharType="separate"/>
+      </w:r>
+      <w:hyperlink w:anchor="_Toc170685660" w:history="1">
+        <w:r>
+          <w:rPr>
+            <w:rStyle w:val="Hyperlink"/>
+            <w:noProof/>
+          </w:rPr>
+          <w:t>Rysunek 1. Przykładowe obrazy znajdujące się w zbiorze "Digits"</w:t>
+        </w:r>
+        <w:r>
+          <w:rPr>
+            <w:noProof/>
+            <w:webHidden/>
+          </w:rPr>
+          <w:tab/>
+        </w:r>
+        <w:r>
+          <w:rPr>
+            <w:noProof/>
+            <w:webHidden/>
+          </w:rPr>
+          <w:fldChar w:fldCharType="begin"/>
+        </w:r>
+        <w:r>
+          <w:rPr>
+            <w:noProof/>
+            <w:webHidden/>
+          </w:rPr>
+          <w:instrText xml:space="preserve"> PAGEREF _Toc170685660 \h </w:instrText>
+        </w:r>
+        <w:r>
+          <w:rPr>
+            <w:noProof/>
+            <w:webHidden/>
+          </w:rPr>
+        </w:r>
+        <w:r>
+          <w:rPr>
+            <w:noProof/>
+            <w:webHidden/>
+          </w:rPr>
+          <w:fldChar w:fldCharType="separate"/>
+        </w:r>
+        <w:r>
+          <w:rPr>
+            <w:noProof/>
+            <w:webHidden/>
+          </w:rPr>
+          <w:t>4</w:t>
+        </w:r>
+        <w:r>
+          <w:rPr>
+            <w:noProof/>
+            <w:webHidden/>
+          </w:rPr>
+          <w:fldChar w:fldCharType="end"/>
+        </w:r>
+      </w:hyperlink>
+    </w:p>
+    <w:p>
+      <w:pPr>
+        <w:pStyle w:val="TOC1"/>
+        <w:tabs>
+          <w:tab w:val="right" w:leader="dot" w:pos="9016"/>
+        </w:tabs>
+        <w:rPr>
+          <w:rFonts w:eastAsiaTheme="minorEastAsia"/>
+          <w:b w:val="0"/>
+          <w:bCs w:val="0"/>
+          <w:i w:val="0"/>
+          <w:iCs w:val="0"/>
+          <w:noProof/>
+          <w:kern w:val="2"/>
+          <w:lang w:eastAsia="en-GB"/>
+          <w14:ligatures w14:val="standardContextual"/>
+        </w:rPr>
+      </w:pPr>
+      <w:hyperlink w:anchor="_Toc170685661" w:history="1">
+        <w:r>
+          <w:rPr>
+            <w:rStyle w:val="Hyperlink"/>
+            <w:noProof/>
+          </w:rPr>
+          <w:t>Rysunek 2. Przykładowe obrazy z własnoręcznie przygotowanego zbioru</w:t>
+        </w:r>
+        <w:r>
+          <w:rPr>
+            <w:noProof/>
+            <w:webHidden/>
+          </w:rPr>
+          <w:tab/>
+        </w:r>
+        <w:r>
+          <w:rPr>
+            <w:noProof/>
+            <w:webHidden/>
+          </w:rPr>
+          <w:fldChar w:fldCharType="begin"/>
+        </w:r>
+        <w:r>
+          <w:rPr>
+            <w:noProof/>
+            <w:webHidden/>
+          </w:rPr>
+          <w:instrText xml:space="preserve"> PAGEREF _Toc170685661 \h </w:instrText>
+        </w:r>
+        <w:r>
+          <w:rPr>
+            <w:noProof/>
+            <w:webHidden/>
+          </w:rPr>
+        </w:r>
+        <w:r>
+          <w:rPr>
+            <w:noProof/>
+            <w:webHidden/>
+          </w:rPr>
+          <w:fldChar w:fldCharType="separate"/>
+        </w:r>
+        <w:r>
+          <w:rPr>
+            <w:noProof/>
+            <w:webHidden/>
+          </w:rPr>
+          <w:t>5</w:t>
+        </w:r>
+        <w:r>
+          <w:rPr>
+            <w:noProof/>
+            <w:webHidden/>
+          </w:rPr>
+          <w:fldChar w:fldCharType="end"/>
+        </w:r>
+      </w:hyperlink>
+    </w:p>
+    <w:p>
+      <w:pPr>
+        <w:pStyle w:val="TOC1"/>
+        <w:tabs>
+          <w:tab w:val="right" w:leader="dot" w:pos="9016"/>
+        </w:tabs>
+        <w:rPr>
+          <w:rFonts w:eastAsiaTheme="minorEastAsia"/>
+          <w:b w:val="0"/>
+          <w:bCs w:val="0"/>
+          <w:i w:val="0"/>
+          <w:iCs w:val="0"/>
+          <w:noProof/>
+          <w:kern w:val="2"/>
+          <w:lang w:eastAsia="en-GB"/>
+          <w14:ligatures w14:val="standardContextual"/>
+        </w:rPr>
+      </w:pPr>
+      <w:hyperlink w:anchor="_Toc170685662" w:history="1">
+        <w:r>
+          <w:rPr>
+            <w:rStyle w:val="Hyperlink"/>
+            <w:noProof/>
+          </w:rPr>
+          <w:t>Rysunek 3. Raport klasyfikacji dla zbioru testowego wybranego ze zbioru "Digits"</w:t>
+        </w:r>
+        <w:r>
+          <w:rPr>
+            <w:noProof/>
+            <w:webHidden/>
+          </w:rPr>
+          <w:tab/>
+        </w:r>
+        <w:r>
+          <w:rPr>
+            <w:noProof/>
+            <w:webHidden/>
+          </w:rPr>
+          <w:fldChar w:fldCharType="begin"/>
+        </w:r>
+        <w:r>
+          <w:rPr>
+            <w:noProof/>
+            <w:webHidden/>
+          </w:rPr>
+          <w:instrText xml:space="preserve"> PAGEREF _Toc170685662 \h </w:instrText>
+        </w:r>
+        <w:r>
+          <w:rPr>
+            <w:noProof/>
+            <w:webHidden/>
+          </w:rPr>
+        </w:r>
+        <w:r>
+          <w:rPr>
+            <w:noProof/>
+            <w:webHidden/>
+          </w:rPr>
+          <w:fldChar w:fldCharType="separate"/>
+        </w:r>
+        <w:r>
+          <w:rPr>
+            <w:noProof/>
+            <w:webHidden/>
+          </w:rPr>
+          <w:t>8</w:t>
+        </w:r>
+        <w:r>
+          <w:rPr>
+            <w:noProof/>
+            <w:webHidden/>
+          </w:rPr>
+          <w:fldChar w:fldCharType="end"/>
+        </w:r>
+      </w:hyperlink>
+    </w:p>
+    <w:p>
+      <w:pPr>
+        <w:pStyle w:val="TOC1"/>
+        <w:tabs>
+          <w:tab w:val="right" w:leader="dot" w:pos="9016"/>
+        </w:tabs>
+        <w:rPr>
+          <w:rFonts w:eastAsiaTheme="minorEastAsia"/>
+          <w:b w:val="0"/>
+          <w:bCs w:val="0"/>
+          <w:i w:val="0"/>
+          <w:iCs w:val="0"/>
+          <w:noProof/>
+          <w:kern w:val="2"/>
+          <w:lang w:eastAsia="en-GB"/>
+          <w14:ligatures w14:val="standardContextual"/>
+        </w:rPr>
+      </w:pPr>
+      <w:hyperlink w:anchor="_Toc170685663" w:history="1">
+        <w:r>
+          <w:rPr>
+            <w:rStyle w:val="Hyperlink"/>
+            <w:noProof/>
+          </w:rPr>
+          <w:t>Rysunek 4. Macierz pomylek dla zbioru testowego wybranego ze zbioru "Digits"</w:t>
+        </w:r>
+        <w:r>
+          <w:rPr>
+            <w:noProof/>
+            <w:webHidden/>
+          </w:rPr>
+          <w:tab/>
+        </w:r>
+        <w:r>
+          <w:rPr>
+            <w:noProof/>
+            <w:webHidden/>
+          </w:rPr>
+          <w:fldChar w:fldCharType="begin"/>
+        </w:r>
+        <w:r>
+          <w:rPr>
+            <w:noProof/>
+            <w:webHidden/>
+          </w:rPr>
+          <w:instrText xml:space="preserve"> PAGEREF _Toc170685663 \h </w:instrText>
+        </w:r>
+        <w:r>
+          <w:rPr>
+            <w:noProof/>
+            <w:webHidden/>
+          </w:rPr>
+        </w:r>
+        <w:r>
+          <w:rPr>
+            <w:noProof/>
+            <w:webHidden/>
+          </w:rPr>
+          <w:fldChar w:fldCharType="separate"/>
+        </w:r>
+        <w:r>
+          <w:rPr>
+            <w:noProof/>
+            <w:webHidden/>
+          </w:rPr>
+          <w:t>8</w:t>
+        </w:r>
+        <w:r>
+          <w:rPr>
+            <w:noProof/>
+            <w:webHidden/>
+          </w:rPr>
+          <w:fldChar w:fldCharType="end"/>
+        </w:r>
+      </w:hyperlink>
+    </w:p>
+    <w:p>
+      <w:pPr>
+        <w:pStyle w:val="TOC1"/>
+        <w:tabs>
+          <w:tab w:val="right" w:leader="dot" w:pos="9016"/>
+        </w:tabs>
+        <w:rPr>
+          <w:rFonts w:eastAsiaTheme="minorEastAsia"/>
+          <w:b w:val="0"/>
+          <w:bCs w:val="0"/>
+          <w:i w:val="0"/>
+          <w:iCs w:val="0"/>
+          <w:noProof/>
+          <w:kern w:val="2"/>
+          <w:lang w:eastAsia="en-GB"/>
+          <w14:ligatures w14:val="standardContextual"/>
+        </w:rPr>
+      </w:pPr>
+      <w:hyperlink w:anchor="_Toc170685664" w:history="1">
+        <w:r>
+          <w:rPr>
+            <w:rStyle w:val="Hyperlink"/>
+            <w:noProof/>
+          </w:rPr>
+          <w:t>Rysunek 5. Raport klasyfikacji dla zbioru testowego spoza zbioru "Digits"</w:t>
+        </w:r>
+        <w:r>
+          <w:rPr>
+            <w:noProof/>
+            <w:webHidden/>
+          </w:rPr>
+          <w:tab/>
+        </w:r>
+        <w:r>
+          <w:rPr>
+            <w:noProof/>
+            <w:webHidden/>
+          </w:rPr>
+          <w:fldChar w:fldCharType="begin"/>
+        </w:r>
+        <w:r>
+          <w:rPr>
+            <w:noProof/>
+            <w:webHidden/>
+          </w:rPr>
+          <w:instrText xml:space="preserve"> PAGEREF _Toc170685664 \h </w:instrText>
+        </w:r>
+        <w:r>
+          <w:rPr>
+            <w:noProof/>
+            <w:webHidden/>
+          </w:rPr>
+        </w:r>
+        <w:r>
+          <w:rPr>
+            <w:noProof/>
+            <w:webHidden/>
+          </w:rPr>
+          <w:fldChar w:fldCharType="separate"/>
+        </w:r>
+        <w:r>
+          <w:rPr>
+            <w:noProof/>
+            <w:webHidden/>
+          </w:rPr>
+          <w:t>9</w:t>
+        </w:r>
+        <w:r>
+          <w:rPr>
+            <w:noProof/>
+            <w:webHidden/>
+          </w:rPr>
+          <w:fldChar w:fldCharType="end"/>
+        </w:r>
+      </w:hyperlink>
+    </w:p>
+    <w:p>
+      <w:pPr>
+        <w:pStyle w:val="TOC1"/>
+        <w:tabs>
+          <w:tab w:val="right" w:leader="dot" w:pos="9016"/>
+        </w:tabs>
+        <w:rPr>
+          <w:rFonts w:eastAsiaTheme="minorEastAsia"/>
+          <w:b w:val="0"/>
+          <w:bCs w:val="0"/>
+          <w:i w:val="0"/>
+          <w:iCs w:val="0"/>
+          <w:noProof/>
+          <w:kern w:val="2"/>
+          <w:lang w:eastAsia="en-GB"/>
+          <w14:ligatures w14:val="standardContextual"/>
+        </w:rPr>
+      </w:pPr>
+      <w:hyperlink w:anchor="_Toc170685665" w:history="1">
+        <w:r>
+          <w:rPr>
+            <w:rStyle w:val="Hyperlink"/>
+            <w:noProof/>
+          </w:rPr>
+          <w:t>Rysunek 6. Macierz pomylek dla zbioru testowego spoza zbioru "Digits"</w:t>
+        </w:r>
+        <w:r>
+          <w:rPr>
+            <w:noProof/>
+            <w:webHidden/>
+          </w:rPr>
+          <w:tab/>
+        </w:r>
+        <w:r>
+          <w:rPr>
+            <w:noProof/>
+            <w:webHidden/>
+          </w:rPr>
+          <w:fldChar w:fldCharType="begin"/>
+        </w:r>
+        <w:r>
+          <w:rPr>
+            <w:noProof/>
+            <w:webHidden/>
+          </w:rPr>
+          <w:instrText xml:space="preserve"> PAGEREF _Toc170685665 \h </w:instrText>
+        </w:r>
+        <w:r>
+          <w:rPr>
+            <w:noProof/>
+            <w:webHidden/>
+          </w:rPr>
+        </w:r>
+        <w:r>
+          <w:rPr>
+            <w:noProof/>
+            <w:webHidden/>
+          </w:rPr>
+          <w:fldChar w:fldCharType="separate"/>
+        </w:r>
+        <w:r>
+          <w:rPr>
+            <w:noProof/>
+            <w:webHidden/>
+          </w:rPr>
+          <w:t>10</w:t>
+        </w:r>
+        <w:r>
+          <w:rPr>
+            <w:noProof/>
+            <w:webHidden/>
+          </w:rPr>
+          <w:fldChar w:fldCharType="end"/>
+        </w:r>
+      </w:hyperlink>
+    </w:p>
+    <w:p>
+      <w:pPr>
+        <w:pStyle w:val="TOC1"/>
+        <w:tabs>
+          <w:tab w:val="right" w:leader="dot" w:pos="9016"/>
+        </w:tabs>
+        <w:rPr>
+          <w:rFonts w:eastAsiaTheme="minorEastAsia"/>
+          <w:b w:val="0"/>
+          <w:bCs w:val="0"/>
+          <w:i w:val="0"/>
+          <w:iCs w:val="0"/>
+          <w:noProof/>
+          <w:kern w:val="2"/>
+          <w:lang w:eastAsia="en-GB"/>
+          <w14:ligatures w14:val="standardContextual"/>
+        </w:rPr>
+      </w:pPr>
+      <w:hyperlink w:anchor="_Toc170685666" w:history="1">
+        <w:r>
+          <w:rPr>
+            <w:rStyle w:val="Hyperlink"/>
+            <w:noProof/>
+          </w:rPr>
+          <w:t>Rysunek 7. Macierz pomyłek dla zwiększonej liczby warstw</w:t>
+        </w:r>
+        <w:r>
+          <w:rPr>
+            <w:noProof/>
+            <w:webHidden/>
+          </w:rPr>
+          <w:tab/>
+        </w:r>
+        <w:r>
+          <w:rPr>
+            <w:noProof/>
+            <w:webHidden/>
+          </w:rPr>
+          <w:fldChar w:fldCharType="begin"/>
+        </w:r>
+        <w:r>
+          <w:rPr>
+            <w:noProof/>
+            <w:webHidden/>
+          </w:rPr>
+          <w:instrText xml:space="preserve"> PAGEREF _Toc170685666 \h </w:instrText>
+        </w:r>
+        <w:r>
+          <w:rPr>
+            <w:noProof/>
+            <w:webHidden/>
+          </w:rPr>
+        </w:r>
+        <w:r>
+          <w:rPr>
+            <w:noProof/>
+            <w:webHidden/>
+          </w:rPr>
+          <w:fldChar w:fldCharType="separate"/>
+        </w:r>
+        <w:r>
+          <w:rPr>
+            <w:noProof/>
+            <w:webHidden/>
+          </w:rPr>
+          <w:t>11</w:t>
+        </w:r>
+        <w:r>
+          <w:rPr>
+            <w:noProof/>
+            <w:webHidden/>
+          </w:rPr>
+          <w:fldChar w:fldCharType="end"/>
+        </w:r>
+      </w:hyperlink>
+    </w:p>
+    <w:p>
+      <w:pPr>
+        <w:pStyle w:val="TOC1"/>
+        <w:tabs>
+          <w:tab w:val="right" w:leader="dot" w:pos="9016"/>
+        </w:tabs>
+        <w:rPr>
+          <w:rFonts w:eastAsiaTheme="minorEastAsia"/>
+          <w:b w:val="0"/>
+          <w:bCs w:val="0"/>
+          <w:i w:val="0"/>
+          <w:iCs w:val="0"/>
+          <w:noProof/>
+          <w:kern w:val="2"/>
+          <w:lang w:eastAsia="en-GB"/>
+          <w14:ligatures w14:val="standardContextual"/>
+        </w:rPr>
+      </w:pPr>
+      <w:hyperlink w:anchor="_Toc170685667" w:history="1">
+        <w:r>
+          <w:rPr>
+            <w:rStyle w:val="Hyperlink"/>
+            <w:noProof/>
+          </w:rPr>
+          <w:t>Rysunek 8. Macierz pomyłek dla zwiększonej liczny neuronów</w:t>
+        </w:r>
+        <w:r>
+          <w:rPr>
+            <w:noProof/>
+            <w:webHidden/>
+          </w:rPr>
+          <w:tab/>
+        </w:r>
+        <w:r>
+          <w:rPr>
+            <w:noProof/>
+            <w:webHidden/>
+          </w:rPr>
+          <w:fldChar w:fldCharType="begin"/>
+        </w:r>
+        <w:r>
+          <w:rPr>
+            <w:noProof/>
+            <w:webHidden/>
+          </w:rPr>
+          <w:instrText xml:space="preserve"> PAGEREF _Toc170685667 \h </w:instrText>
+        </w:r>
+        <w:r>
+          <w:rPr>
+            <w:noProof/>
+            <w:webHidden/>
+          </w:rPr>
+        </w:r>
+        <w:r>
+          <w:rPr>
+            <w:noProof/>
+            <w:webHidden/>
+          </w:rPr>
+          <w:fldChar w:fldCharType="separate"/>
+        </w:r>
+        <w:r>
+          <w:rPr>
+            <w:noProof/>
+            <w:webHidden/>
+          </w:rPr>
+          <w:t>11</w:t>
+        </w:r>
+        <w:r>
+          <w:rPr>
+            <w:noProof/>
+            <w:webHidden/>
+          </w:rPr>
+          <w:fldChar w:fldCharType="end"/>
+        </w:r>
+      </w:hyperlink>
+    </w:p>
+    <w:p>
+      <w:pPr>
+        <w:pStyle w:val="TOC1"/>
+        <w:tabs>
+          <w:tab w:val="right" w:leader="dot" w:pos="9016"/>
+        </w:tabs>
+        <w:rPr>
+          <w:rFonts w:eastAsiaTheme="minorEastAsia"/>
+          <w:b w:val="0"/>
+          <w:bCs w:val="0"/>
+          <w:i w:val="0"/>
+          <w:iCs w:val="0"/>
+          <w:noProof/>
+          <w:kern w:val="2"/>
+          <w:lang w:eastAsia="en-GB"/>
+          <w14:ligatures w14:val="standardContextual"/>
+        </w:rPr>
+      </w:pPr>
+      <w:hyperlink w:anchor="_Toc170685668" w:history="1">
+        <w:r>
+          <w:rPr>
+            <w:rStyle w:val="Hyperlink"/>
+            <w:noProof/>
+          </w:rPr>
+          <w:t>Rysunek 9. Raport klasyfikacji po zastosowaniu kroswalidacji</w:t>
+        </w:r>
+        <w:r>
+          <w:rPr>
+            <w:noProof/>
+            <w:webHidden/>
+          </w:rPr>
+          <w:tab/>
+        </w:r>
+        <w:r>
+          <w:rPr>
+            <w:noProof/>
+            <w:webHidden/>
+          </w:rPr>
+          <w:fldChar w:fldCharType="begin"/>
+        </w:r>
+        <w:r>
+          <w:rPr>
+            <w:noProof/>
+            <w:webHidden/>
+          </w:rPr>
+          <w:instrText xml:space="preserve"> PAGEREF _Toc170685668 \h </w:instrText>
+        </w:r>
+        <w:r>
+          <w:rPr>
+            <w:noProof/>
+            <w:webHidden/>
+          </w:rPr>
+        </w:r>
+        <w:r>
+          <w:rPr>
+            <w:noProof/>
+            <w:webHidden/>
+          </w:rPr>
+          <w:fldChar w:fldCharType="separate"/>
+        </w:r>
+        <w:r>
+          <w:rPr>
+            <w:noProof/>
+            <w:webHidden/>
+          </w:rPr>
+          <w:t>12</w:t>
+        </w:r>
+        <w:r>
+          <w:rPr>
+            <w:noProof/>
+            <w:webHidden/>
+          </w:rPr>
+          <w:fldChar w:fldCharType="end"/>
+        </w:r>
+      </w:hyperlink>
+    </w:p>
+    <w:p>
+      <w:pPr>
+        <w:pStyle w:val="TOC1"/>
+        <w:tabs>
+          <w:tab w:val="right" w:leader="dot" w:pos="9016"/>
+        </w:tabs>
+        <w:rPr>
+          <w:rFonts w:eastAsiaTheme="minorEastAsia"/>
+          <w:b w:val="0"/>
+          <w:bCs w:val="0"/>
+          <w:i w:val="0"/>
+          <w:iCs w:val="0"/>
+          <w:noProof/>
+          <w:kern w:val="2"/>
+          <w:lang w:eastAsia="en-GB"/>
+          <w14:ligatures w14:val="standardContextual"/>
+        </w:rPr>
+      </w:pPr>
+      <w:hyperlink w:anchor="_Toc170685669" w:history="1">
+        <w:r>
+          <w:rPr>
+            <w:rStyle w:val="Hyperlink"/>
+            <w:noProof/>
+          </w:rPr>
+          <w:t>Rysunek 10. Raport klasyfikacji po zastosowaniu kroswalidacji dla danych spoza zbioru "Digits"</w:t>
+        </w:r>
+        <w:r>
+          <w:rPr>
+            <w:noProof/>
+            <w:webHidden/>
+          </w:rPr>
+          <w:tab/>
+        </w:r>
+        <w:r>
+          <w:rPr>
+            <w:noProof/>
+            <w:webHidden/>
+          </w:rPr>
+          <w:fldChar w:fldCharType="begin"/>
+        </w:r>
+        <w:r>
+          <w:rPr>
+            <w:noProof/>
+            <w:webHidden/>
+          </w:rPr>
+          <w:instrText xml:space="preserve"> PAGEREF _Toc170685669 \h </w:instrText>
+        </w:r>
+        <w:r>
+          <w:rPr>
+            <w:noProof/>
+            <w:webHidden/>
+          </w:rPr>
+        </w:r>
+        <w:r>
+          <w:rPr>
+            <w:noProof/>
+            <w:webHidden/>
+          </w:rPr>
+          <w:fldChar w:fldCharType="separate"/>
+        </w:r>
+        <w:r>
+          <w:rPr>
+            <w:noProof/>
+            <w:webHidden/>
+          </w:rPr>
+          <w:t>12</w:t>
+        </w:r>
+        <w:r>
+          <w:rPr>
+            <w:noProof/>
+            <w:webHidden/>
+          </w:rPr>
+          <w:fldChar w:fldCharType="end"/>
+        </w:r>
+      </w:hyperlink>
+    </w:p>
+    <w:p>
+      <w:pPr>
+        <w:rPr>
+          <w:lang w:eastAsia="en-GB"/>
+        </w:rPr>
+      </w:pPr>
+      <w:r>
+        <w:rPr>
+          <w:lang w:eastAsia="en-GB"/>
+        </w:rPr>
+        <w:fldChar w:fldCharType="end"/>
+      </w:r>
+    </w:p>
+    <w:p>
+      <w:pPr>
+        <w:rPr>
+          <w:lang w:eastAsia="en-GB"/>
+        </w:rPr>
+      </w:pPr>
+      <w:r>
+        <w:rPr>
+          <w:lang w:eastAsia="en-GB"/>
+        </w:rPr>
+        <w:br w:type="page"/>
+      </w:r>
+    </w:p>
+    <w:p>
+      <w:pPr>
+        <w:pStyle w:val="Heading1"/>
         <w:rPr>
           <w:rFonts w:ascii="Times New Roman" w:eastAsia="Times New Roman" w:hAnsi="Times New Roman" w:cs="Times New Roman"/>
           <w:lang w:eastAsia="en-GB"/>
         </w:rPr>
       </w:pPr>
-      <w:r>
-        <w:rPr>
-          <w:rFonts w:ascii="Calibri" w:eastAsia="Times New Roman" w:hAnsi="Calibri" w:cs="Calibri"/>
-          <w:b/>
-          <w:bCs/>
-          <w:color w:val="000000"/>
-          <w:sz w:val="28"/>
-          <w:szCs w:val="28"/>
+      <w:bookmarkStart w:id="2" w:name="_Toc170685628"/>
+      <w:r>
+        <w:rPr>
+          <w:rFonts w:eastAsia="Times New Roman"/>
           <w:lang w:eastAsia="en-GB"/>
         </w:rPr>
         <w:lastRenderedPageBreak/>
         <w:t>Cel projektu:</w:t>
       </w:r>
+      <w:bookmarkEnd w:id="2"/>
     </w:p>
     <w:p>
       <w:pPr>
         <w:spacing w:after="160"/>
+        <w:jc w:val="both"/>
         <w:rPr>
           <w:rFonts w:ascii="Times New Roman" w:eastAsia="Times New Roman" w:hAnsi="Times New Roman" w:cs="Times New Roman"/>
           <w:lang w:eastAsia="en-GB"/>
@@ -598,6 +2978,7 @@
     </w:p>
     <w:p>
       <w:pPr>
+        <w:jc w:val="both"/>
         <w:rPr>
           <w:rFonts w:ascii="Times New Roman" w:eastAsia="Times New Roman" w:hAnsi="Times New Roman" w:cs="Times New Roman"/>
           <w:lang w:eastAsia="en-GB"/>
@@ -606,51 +2987,39 @@
     </w:p>
     <w:p>
       <w:pPr>
-        <w:spacing w:after="160"/>
+        <w:pStyle w:val="Heading1"/>
         <w:rPr>
           <w:rFonts w:ascii="Times New Roman" w:eastAsia="Times New Roman" w:hAnsi="Times New Roman" w:cs="Times New Roman"/>
           <w:lang w:eastAsia="en-GB"/>
         </w:rPr>
       </w:pPr>
-      <w:r>
-        <w:rPr>
-          <w:rFonts w:ascii="Calibri" w:eastAsia="Times New Roman" w:hAnsi="Calibri" w:cs="Calibri"/>
-          <w:b/>
-          <w:bCs/>
-          <w:color w:val="000000"/>
-          <w:sz w:val="28"/>
-          <w:szCs w:val="28"/>
+      <w:bookmarkStart w:id="3" w:name="_Toc170685629"/>
+      <w:r>
+        <w:rPr>
+          <w:rFonts w:eastAsia="Times New Roman"/>
           <w:lang w:eastAsia="en-GB"/>
         </w:rPr>
         <w:t xml:space="preserve">Opis </w:t>
       </w:r>
       <w:r>
         <w:rPr>
-          <w:rFonts w:ascii="Calibri" w:eastAsia="Times New Roman" w:hAnsi="Calibri" w:cs="Calibri"/>
-          <w:b/>
-          <w:bCs/>
-          <w:color w:val="000000"/>
-          <w:sz w:val="28"/>
-          <w:szCs w:val="28"/>
+          <w:rFonts w:eastAsia="Times New Roman"/>
           <w:lang w:eastAsia="en-GB"/>
         </w:rPr>
         <w:t>zbioru</w:t>
       </w:r>
       <w:r>
         <w:rPr>
-          <w:rFonts w:ascii="Calibri" w:eastAsia="Times New Roman" w:hAnsi="Calibri" w:cs="Calibri"/>
-          <w:b/>
-          <w:bCs/>
-          <w:color w:val="000000"/>
-          <w:sz w:val="28"/>
-          <w:szCs w:val="28"/>
+          <w:rFonts w:eastAsia="Times New Roman"/>
           <w:lang w:eastAsia="en-GB"/>
         </w:rPr>
         <w:t xml:space="preserve"> treningowego:</w:t>
       </w:r>
-    </w:p>
-    <w:p>
-      <w:pPr>
+      <w:bookmarkEnd w:id="3"/>
+    </w:p>
+    <w:p>
+      <w:pPr>
+        <w:jc w:val="both"/>
         <w:rPr>
           <w:rFonts w:ascii="Calibri" w:eastAsia="Times New Roman" w:hAnsi="Calibri" w:cs="Calibri"/>
           <w:color w:val="000000"/>
@@ -762,6 +3131,102 @@
     </w:p>
     <w:p>
       <w:pPr>
+        <w:jc w:val="both"/>
+        <w:rPr>
+          <w:rFonts w:ascii="Calibri" w:eastAsia="Times New Roman" w:hAnsi="Calibri" w:cs="Calibri"/>
+          <w:color w:val="000000"/>
+          <w:lang w:eastAsia="en-GB"/>
+        </w:rPr>
+      </w:pPr>
+    </w:p>
+    <w:p>
+      <w:pPr>
+        <w:keepNext/>
+        <w:jc w:val="center"/>
+      </w:pPr>
+      <w:r>
+        <w:rPr>
+          <w:rFonts w:ascii="Calibri" w:eastAsia="Times New Roman" w:hAnsi="Calibri" w:cs="Calibri"/>
+          <w:color w:val="000000"/>
+          <w:lang w:eastAsia="en-GB"/>
+        </w:rPr>
+        <w:drawing>
+          <wp:inline distT="0" distB="0" distL="0" distR="0" wp14:anchorId="4005E77F" wp14:editId="3670D652">
+            <wp:extent cx="4427145" cy="2213573"/>
+            <wp:effectExtent l="0" t="0" r="0" b="0"/>
+            <wp:docPr id="276414180" name="Picture 1" descr="A comparison of a graph&#10;&#10;Description automatically generated"/>
+            <wp:cNvGraphicFramePr>
+              <a:graphicFrameLocks xmlns:a="http://schemas.openxmlformats.org/drawingml/2006/main" noChangeAspect="1"/>
+            </wp:cNvGraphicFramePr>
+            <a:graphic xmlns:a="http://schemas.openxmlformats.org/drawingml/2006/main">
+              <a:graphicData uri="http://schemas.openxmlformats.org/drawingml/2006/picture">
+                <pic:pic xmlns:pic="http://schemas.openxmlformats.org/drawingml/2006/picture">
+                  <pic:nvPicPr>
+                    <pic:cNvPr id="276414180" name="Picture 1" descr="A comparison of a graph&#10;&#10;Description automatically generated"/>
+                    <pic:cNvPicPr/>
+                  </pic:nvPicPr>
+                  <pic:blipFill>
+                    <a:blip r:embed="rId7"/>
+                    <a:stretch>
+                      <a:fillRect/>
+                    </a:stretch>
+                  </pic:blipFill>
+                  <pic:spPr>
+                    <a:xfrm>
+                      <a:off x="0" y="0"/>
+                      <a:ext cx="4454058" cy="2227030"/>
+                    </a:xfrm>
+                    <a:prstGeom prst="rect">
+                      <a:avLst/>
+                    </a:prstGeom>
+                  </pic:spPr>
+                </pic:pic>
+              </a:graphicData>
+            </a:graphic>
+          </wp:inline>
+        </w:drawing>
+      </w:r>
+    </w:p>
+    <w:p>
+      <w:pPr>
+        <w:pStyle w:val="Caption"/>
+        <w:jc w:val="center"/>
+        <w:rPr>
+          <w:rFonts w:ascii="Calibri" w:eastAsia="Times New Roman" w:hAnsi="Calibri" w:cs="Calibri"/>
+          <w:color w:val="000000"/>
+          <w:lang w:eastAsia="en-GB"/>
+        </w:rPr>
+      </w:pPr>
+      <w:bookmarkStart w:id="4" w:name="_Toc170685660"/>
+      <w:r>
+        <w:t xml:space="preserve">Rysunek </w:t>
+      </w:r>
+      <w:r>
+        <w:fldChar w:fldCharType="begin"/>
+      </w:r>
+      <w:r>
+        <w:instrText xml:space="preserve"> SEQ Rysunek \* ARABIC </w:instrText>
+      </w:r>
+      <w:r>
+        <w:fldChar w:fldCharType="separate"/>
+      </w:r>
+      <w:r>
+        <w:rPr>
+          <w:noProof/>
+        </w:rPr>
+        <w:t>1</w:t>
+      </w:r>
+      <w:r>
+        <w:fldChar w:fldCharType="end"/>
+      </w:r>
+      <w:r>
+        <w:t>. Przykładowe obrazy znajdujące się w zbiorze "Digits"</w:t>
+      </w:r>
+      <w:bookmarkEnd w:id="4"/>
+    </w:p>
+    <w:p>
+      <w:pPr>
+        <w:jc w:val="both"/>
         <w:rPr>
           <w:rFonts w:ascii="Times New Roman" w:eastAsia="Times New Roman" w:hAnsi="Times New Roman" w:cs="Times New Roman"/>
           <w:lang w:eastAsia="en-GB"/>
@@ -770,68 +3235,54 @@
     </w:p>
     <w:p>
       <w:pPr>
-        <w:spacing w:after="160"/>
+        <w:pStyle w:val="Heading1"/>
         <w:rPr>
           <w:rFonts w:ascii="Times New Roman" w:eastAsia="Times New Roman" w:hAnsi="Times New Roman" w:cs="Times New Roman"/>
-          <w:b/>
-          <w:bCs/>
-          <w:lang w:eastAsia="en-GB"/>
-        </w:rPr>
-      </w:pPr>
-      <w:r>
-        <w:rPr>
-          <w:rFonts w:ascii="Calibri" w:eastAsia="Times New Roman" w:hAnsi="Calibri" w:cs="Calibri"/>
-          <w:b/>
-          <w:bCs/>
-          <w:color w:val="000000"/>
-          <w:sz w:val="28"/>
-          <w:szCs w:val="28"/>
+          <w:b w:val="0"/>
+          <w:lang w:eastAsia="en-GB"/>
+        </w:rPr>
+      </w:pPr>
+      <w:bookmarkStart w:id="5" w:name="_Toc170685630"/>
+      <w:r>
+        <w:rPr>
+          <w:rFonts w:eastAsia="Times New Roman"/>
           <w:lang w:eastAsia="en-GB"/>
         </w:rPr>
         <w:t>Działanie</w:t>
       </w:r>
       <w:r>
         <w:rPr>
-          <w:rFonts w:ascii="Calibri" w:eastAsia="Times New Roman" w:hAnsi="Calibri" w:cs="Calibri"/>
-          <w:b/>
-          <w:bCs/>
-          <w:color w:val="000000"/>
-          <w:sz w:val="28"/>
-          <w:szCs w:val="28"/>
+          <w:rFonts w:eastAsia="Times New Roman"/>
           <w:lang w:eastAsia="en-GB"/>
         </w:rPr>
         <w:t xml:space="preserve"> programu</w:t>
       </w:r>
       <w:r>
         <w:rPr>
-          <w:rFonts w:ascii="Calibri" w:eastAsia="Times New Roman" w:hAnsi="Calibri" w:cs="Calibri"/>
-          <w:b/>
-          <w:bCs/>
-          <w:color w:val="000000"/>
-          <w:sz w:val="28"/>
-          <w:szCs w:val="28"/>
+          <w:rFonts w:eastAsia="Times New Roman"/>
           <w:lang w:eastAsia="en-GB"/>
         </w:rPr>
         <w:t>:</w:t>
       </w:r>
-    </w:p>
-    <w:p>
-      <w:pPr>
-        <w:spacing w:after="160"/>
-        <w:rPr>
-          <w:rFonts w:ascii="Calibri" w:eastAsia="Times New Roman" w:hAnsi="Calibri" w:cs="Calibri"/>
-          <w:color w:val="000000"/>
-          <w:lang w:eastAsia="en-GB"/>
-        </w:rPr>
-      </w:pPr>
-      <w:r>
-        <w:rPr>
-          <w:rFonts w:ascii="Calibri" w:eastAsia="Times New Roman" w:hAnsi="Calibri" w:cs="Calibri"/>
-          <w:color w:val="000000"/>
+      <w:bookmarkEnd w:id="5"/>
+    </w:p>
+    <w:p>
+      <w:pPr>
+        <w:pStyle w:val="Heading2"/>
+        <w:rPr>
+          <w:rFonts w:eastAsia="Times New Roman"/>
+          <w:lang w:eastAsia="en-GB"/>
+        </w:rPr>
+      </w:pPr>
+      <w:bookmarkStart w:id="6" w:name="_Toc170685631"/>
+      <w:r>
+        <w:rPr>
+          <w:rFonts w:eastAsia="Times New Roman"/>
           <w:lang w:eastAsia="en-GB"/>
         </w:rPr>
         <w:t>Przyjmowane są dane wejściowe:</w:t>
       </w:r>
+      <w:bookmarkEnd w:id="6"/>
     </w:p>
     <w:p>
       <w:pPr>
@@ -841,6 +3292,7 @@
           <w:numId w:val="3"/>
         </w:numPr>
         <w:spacing w:after="160"/>
+        <w:jc w:val="both"/>
         <w:rPr>
           <w:rFonts w:ascii="Times New Roman" w:eastAsia="Times New Roman" w:hAnsi="Times New Roman" w:cs="Times New Roman"/>
           <w:lang w:eastAsia="en-GB"/>
@@ -871,6 +3323,7 @@
           <w:numId w:val="3"/>
         </w:numPr>
         <w:spacing w:after="160"/>
+        <w:jc w:val="both"/>
         <w:rPr>
           <w:rFonts w:ascii="Times New Roman" w:eastAsia="Times New Roman" w:hAnsi="Times New Roman" w:cs="Times New Roman"/>
           <w:lang w:eastAsia="en-GB"/>
@@ -887,23 +3340,26 @@
     </w:p>
     <w:p>
       <w:pPr>
+        <w:pStyle w:val="Heading2"/>
+        <w:rPr>
+          <w:rFonts w:eastAsia="Times New Roman"/>
+          <w:lang w:eastAsia="en-GB"/>
+        </w:rPr>
+      </w:pPr>
+      <w:bookmarkStart w:id="7" w:name="_Toc170685632"/>
+      <w:r>
+        <w:rPr>
+          <w:rFonts w:eastAsia="Times New Roman"/>
+          <w:lang w:eastAsia="en-GB"/>
+        </w:rPr>
+        <w:t>Przygotowanie danych treningowych:</w:t>
+      </w:r>
+      <w:bookmarkEnd w:id="7"/>
+    </w:p>
+    <w:p>
+      <w:pPr>
         <w:spacing w:after="160"/>
-        <w:rPr>
-          <w:rFonts w:ascii="Calibri" w:eastAsia="Times New Roman" w:hAnsi="Calibri" w:cs="Calibri"/>
-          <w:lang w:eastAsia="en-GB"/>
-        </w:rPr>
-      </w:pPr>
-      <w:r>
-        <w:rPr>
-          <w:rFonts w:ascii="Calibri" w:eastAsia="Times New Roman" w:hAnsi="Calibri" w:cs="Calibri"/>
-          <w:lang w:eastAsia="en-GB"/>
-        </w:rPr>
-        <w:t>Przygotowanie danych treningowych:</w:t>
-      </w:r>
-    </w:p>
-    <w:p>
-      <w:pPr>
-        <w:spacing w:after="160"/>
+        <w:jc w:val="both"/>
         <w:rPr>
           <w:rFonts w:ascii="Calibri" w:eastAsia="Times New Roman" w:hAnsi="Calibri" w:cs="Calibri"/>
           <w:lang w:eastAsia="en-GB"/>
@@ -948,63 +3404,165 @@
     </w:p>
     <w:p>
       <w:pPr>
+        <w:pStyle w:val="Heading2"/>
+        <w:rPr>
+          <w:rFonts w:eastAsia="Times New Roman"/>
+          <w:lang w:eastAsia="en-GB"/>
+        </w:rPr>
+      </w:pPr>
+      <w:bookmarkStart w:id="8" w:name="_Toc170685633"/>
+      <w:r>
+        <w:rPr>
+          <w:rFonts w:eastAsia="Times New Roman"/>
+          <w:lang w:eastAsia="en-GB"/>
+        </w:rPr>
+        <w:t>Dodatkowe dane testowe:</w:t>
+      </w:r>
+      <w:bookmarkEnd w:id="8"/>
+    </w:p>
+    <w:p>
+      <w:pPr>
         <w:spacing w:after="160"/>
-        <w:rPr>
-          <w:rFonts w:ascii="Calibri" w:eastAsia="Times New Roman" w:hAnsi="Calibri" w:cs="Calibri"/>
-          <w:lang w:eastAsia="en-GB"/>
-        </w:rPr>
-      </w:pPr>
-      <w:r>
-        <w:rPr>
-          <w:rFonts w:ascii="Calibri" w:eastAsia="Times New Roman" w:hAnsi="Calibri" w:cs="Calibri"/>
-          <w:lang w:eastAsia="en-GB"/>
-        </w:rPr>
-        <w:t>Dodatkowe dane testowe:</w:t>
-      </w:r>
-    </w:p>
-    <w:p>
-      <w:pPr>
+        <w:jc w:val="both"/>
+        <w:rPr>
+          <w:rFonts w:ascii="Calibri" w:eastAsia="Times New Roman" w:hAnsi="Calibri" w:cs="Calibri"/>
+          <w:lang w:eastAsia="en-GB"/>
+        </w:rPr>
+      </w:pPr>
+      <w:r>
+        <w:rPr>
+          <w:rFonts w:ascii="Calibri" w:eastAsia="Times New Roman" w:hAnsi="Calibri" w:cs="Calibri"/>
+          <w:lang w:eastAsia="en-GB"/>
+        </w:rPr>
+        <w:tab/>
+        <w:t xml:space="preserve">Wytrenowany model jest sprawdzany na dwóch zbiorach testowych, jednym wybranym jako część zbioru “Digits” oraz drugim, specjalnie przygotowanym, składającym się </w:t>
+      </w:r>
+      <w:r>
+        <w:rPr>
+          <w:rFonts w:ascii="Calibri" w:eastAsia="Times New Roman" w:hAnsi="Calibri" w:cs="Calibri"/>
+          <w:lang w:eastAsia="en-GB"/>
+        </w:rPr>
+        <w:lastRenderedPageBreak/>
+        <w:t xml:space="preserve">z 20 zdjęć odręcznie narysowanych cyfr. Obrazy w drugim zbiorze są najpierw odpowiednio przetwarzane oraz skalowane do rozmiaru </w:t>
+      </w:r>
+      <w:r>
+        <w:rPr>
+          <w:rFonts w:ascii="Calibri" w:eastAsia="Times New Roman" w:hAnsi="Calibri" w:cs="Calibri"/>
+          <w:lang w:eastAsia="en-GB"/>
+        </w:rPr>
+        <w:t>8x8.</w:t>
+      </w:r>
+    </w:p>
+    <w:p>
+      <w:pPr>
+        <w:keepNext/>
         <w:spacing w:after="160"/>
-        <w:rPr>
-          <w:rFonts w:ascii="Calibri" w:eastAsia="Times New Roman" w:hAnsi="Calibri" w:cs="Calibri"/>
-          <w:lang w:eastAsia="en-GB"/>
-        </w:rPr>
-      </w:pPr>
-      <w:r>
-        <w:rPr>
-          <w:rFonts w:ascii="Calibri" w:eastAsia="Times New Roman" w:hAnsi="Calibri" w:cs="Calibri"/>
-          <w:lang w:eastAsia="en-GB"/>
-        </w:rPr>
-        <w:tab/>
-        <w:t xml:space="preserve">Wytrenowany model jest sprawdzany na dwóch zbiorach testowych, jednym wybranym jako część zbioru “Digits” oraz drugim, specjalnie przygotowanym, składającym się z 20 zdjęć odręcznie narysowanych cyfr. Obrazy w drugim zbiorze są najpierw odpowiednio przetwarzane oraz skalowane do rozmiaru </w:t>
-      </w:r>
-      <w:r>
-        <w:rPr>
-          <w:rFonts w:ascii="Calibri" w:eastAsia="Times New Roman" w:hAnsi="Calibri" w:cs="Calibri"/>
-          <w:lang w:eastAsia="en-GB"/>
-        </w:rPr>
-        <w:t>8x8.</w:t>
-      </w:r>
+        <w:jc w:val="center"/>
+      </w:pPr>
+      <w:r>
+        <w:rPr>
+          <w:noProof/>
+        </w:rPr>
+        <w:drawing>
+          <wp:inline distT="0" distB="0" distL="0" distR="0" wp14:anchorId="46CBB967" wp14:editId="0D0CCE3E">
+            <wp:extent cx="2782064" cy="3376943"/>
+            <wp:effectExtent l="0" t="0" r="0" b="1270"/>
+            <wp:docPr id="1687086817" name="Picture 1" descr="A collage of a number&#10;&#10;Description automatically generated"/>
+            <wp:cNvGraphicFramePr>
+              <a:graphicFrameLocks xmlns:a="http://schemas.openxmlformats.org/drawingml/2006/main" noChangeAspect="1"/>
+            </wp:cNvGraphicFramePr>
+            <a:graphic xmlns:a="http://schemas.openxmlformats.org/drawingml/2006/main">
+              <a:graphicData uri="http://schemas.openxmlformats.org/drawingml/2006/picture">
+                <pic:pic xmlns:pic="http://schemas.openxmlformats.org/drawingml/2006/picture">
+                  <pic:nvPicPr>
+                    <pic:cNvPr id="1687086817" name="Picture 1" descr="A collage of a number&#10;&#10;Description automatically generated"/>
+                    <pic:cNvPicPr/>
+                  </pic:nvPicPr>
+                  <pic:blipFill>
+                    <a:blip r:embed="rId8"/>
+                    <a:stretch>
+                      <a:fillRect/>
+                    </a:stretch>
+                  </pic:blipFill>
+                  <pic:spPr>
+                    <a:xfrm>
+                      <a:off x="0" y="0"/>
+                      <a:ext cx="2803633" cy="3403124"/>
+                    </a:xfrm>
+                    <a:prstGeom prst="rect">
+                      <a:avLst/>
+                    </a:prstGeom>
+                  </pic:spPr>
+                </pic:pic>
+              </a:graphicData>
+            </a:graphic>
+          </wp:inline>
+        </w:drawing>
+      </w:r>
+    </w:p>
+    <w:p>
+      <w:pPr>
+        <w:pStyle w:val="Caption"/>
+        <w:jc w:val="center"/>
+        <w:rPr>
+          <w:noProof/>
+        </w:rPr>
+      </w:pPr>
+      <w:bookmarkStart w:id="9" w:name="_Toc170685661"/>
+      <w:r>
+        <w:t xml:space="preserve">Rysunek </w:t>
+      </w:r>
+      <w:r>
+        <w:fldChar w:fldCharType="begin"/>
+      </w:r>
+      <w:r>
+        <w:instrText xml:space="preserve"> SEQ Rysunek \* ARABIC </w:instrText>
+      </w:r>
+      <w:r>
+        <w:fldChar w:fldCharType="separate"/>
+      </w:r>
+      <w:r>
+        <w:rPr>
+          <w:noProof/>
+        </w:rPr>
+        <w:t>2</w:t>
+      </w:r>
+      <w:r>
+        <w:fldChar w:fldCharType="end"/>
+      </w:r>
+      <w:r>
+        <w:t xml:space="preserve">. </w:t>
+      </w:r>
+      <w:r>
+        <w:t>Przykładowe</w:t>
+      </w:r>
+      <w:r>
+        <w:t xml:space="preserve"> obrazy z własnoręcznie przygotowanego zbioru</w:t>
+      </w:r>
+      <w:bookmarkEnd w:id="9"/>
+    </w:p>
+    <w:p>
+      <w:pPr>
+        <w:pStyle w:val="Heading2"/>
+        <w:rPr>
+          <w:rFonts w:eastAsia="Times New Roman"/>
+          <w:lang w:eastAsia="en-GB"/>
+        </w:rPr>
+      </w:pPr>
+      <w:bookmarkStart w:id="10" w:name="_Toc170685634"/>
+      <w:r>
+        <w:rPr>
+          <w:rFonts w:eastAsia="Times New Roman"/>
+          <w:lang w:eastAsia="en-GB"/>
+        </w:rPr>
+        <w:t>Przygotowanie obrazów spoza zbioru “Digits”:</w:t>
+      </w:r>
+      <w:bookmarkEnd w:id="10"/>
     </w:p>
     <w:p>
       <w:pPr>
         <w:spacing w:after="160"/>
-        <w:rPr>
-          <w:rFonts w:ascii="Calibri" w:eastAsia="Times New Roman" w:hAnsi="Calibri" w:cs="Calibri"/>
-          <w:lang w:eastAsia="en-GB"/>
-        </w:rPr>
-      </w:pPr>
-      <w:r>
-        <w:rPr>
-          <w:rFonts w:ascii="Calibri" w:eastAsia="Times New Roman" w:hAnsi="Calibri" w:cs="Calibri"/>
-          <w:lang w:eastAsia="en-GB"/>
-        </w:rPr>
-        <w:t>Przygotowanie obrazów spoza zbioru “Digits”:</w:t>
-      </w:r>
-    </w:p>
-    <w:p>
-      <w:pPr>
-        <w:spacing w:after="160"/>
+        <w:jc w:val="both"/>
         <w:rPr>
           <w:rFonts w:ascii="Calibri" w:eastAsia="Times New Roman" w:hAnsi="Calibri" w:cs="Calibri"/>
           <w:lang w:eastAsia="en-GB"/>
@@ -1029,32 +3587,35 @@
     <w:p>
       <w:pPr>
         <w:spacing w:after="160"/>
-        <w:rPr>
-          <w:rFonts w:ascii="Calibri" w:eastAsia="Times New Roman" w:hAnsi="Calibri" w:cs="Calibri"/>
-          <w:lang w:eastAsia="en-GB"/>
-        </w:rPr>
-      </w:pPr>
+        <w:jc w:val="both"/>
+        <w:rPr>
+          <w:rFonts w:ascii="Calibri" w:eastAsia="Times New Roman" w:hAnsi="Calibri" w:cs="Calibri"/>
+          <w:lang w:eastAsia="en-GB"/>
+        </w:rPr>
+      </w:pPr>
+    </w:p>
+    <w:p>
+      <w:pPr>
+        <w:pStyle w:val="Heading2"/>
+        <w:rPr>
+          <w:rFonts w:eastAsia="Times New Roman"/>
+          <w:lang w:eastAsia="en-GB"/>
+        </w:rPr>
+      </w:pPr>
+      <w:bookmarkStart w:id="11" w:name="_Toc170685635"/>
+      <w:r>
+        <w:rPr>
+          <w:rFonts w:eastAsia="Times New Roman"/>
+          <w:lang w:eastAsia="en-GB"/>
+        </w:rPr>
+        <w:t>Inicjacja oraz trenowanie modelu:</w:t>
+      </w:r>
+      <w:bookmarkEnd w:id="11"/>
     </w:p>
     <w:p>
       <w:pPr>
         <w:spacing w:after="160"/>
-        <w:rPr>
-          <w:rFonts w:ascii="Calibri" w:eastAsia="Times New Roman" w:hAnsi="Calibri" w:cs="Calibri"/>
-          <w:lang w:eastAsia="en-GB"/>
-        </w:rPr>
-      </w:pPr>
-      <w:r>
-        <w:rPr>
-          <w:rFonts w:ascii="Calibri" w:eastAsia="Times New Roman" w:hAnsi="Calibri" w:cs="Calibri"/>
-          <w:lang w:eastAsia="en-GB"/>
-        </w:rPr>
-        <w:lastRenderedPageBreak/>
-        <w:t>Inicjacja oraz trenowanie modelu:</w:t>
-      </w:r>
-    </w:p>
-    <w:p>
-      <w:pPr>
-        <w:spacing w:after="160"/>
+        <w:jc w:val="both"/>
         <w:rPr>
           <w:rFonts w:ascii="Calibri" w:eastAsia="Times New Roman" w:hAnsi="Calibri" w:cs="Calibri"/>
           <w:lang w:eastAsia="en-GB"/>
@@ -1093,39 +3654,44 @@
     <w:p>
       <w:pPr>
         <w:spacing w:after="160"/>
-        <w:rPr>
-          <w:rFonts w:ascii="Calibri" w:eastAsia="Times New Roman" w:hAnsi="Calibri" w:cs="Calibri"/>
-          <w:lang w:eastAsia="en-GB"/>
-        </w:rPr>
-      </w:pPr>
-      <w:r>
-        <w:rPr>
-          <w:rFonts w:ascii="Calibri" w:eastAsia="Times New Roman" w:hAnsi="Calibri" w:cs="Calibri"/>
-          <w:lang w:eastAsia="en-GB"/>
-        </w:rPr>
+        <w:jc w:val="both"/>
+        <w:rPr>
+          <w:rFonts w:ascii="Calibri" w:eastAsia="Times New Roman" w:hAnsi="Calibri" w:cs="Calibri"/>
+          <w:lang w:eastAsia="en-GB"/>
+        </w:rPr>
+      </w:pPr>
+      <w:r>
+        <w:rPr>
+          <w:rFonts w:ascii="Calibri" w:eastAsia="Times New Roman" w:hAnsi="Calibri" w:cs="Calibri"/>
+          <w:lang w:eastAsia="en-GB"/>
+        </w:rPr>
+        <w:lastRenderedPageBreak/>
         <w:tab/>
         <w:t>Model jest trenowany na zbiorze testowym z odpowiednimi etykietami przez odpowiednią liczbę epok. Jest ustalany również “batch_size”, czyli wielkość partii po określoną liczbę próbek. Ostatnim przekazanym parametrem jest “validation_split” określający jaka część zbioru treningowego zostanie użyta jako zbiór walidacyjny służący do monitorowania wydajności modelu w trakcie treningu.</w:t>
       </w:r>
     </w:p>
     <w:p>
       <w:pPr>
+        <w:pStyle w:val="Heading2"/>
+        <w:rPr>
+          <w:rFonts w:eastAsia="Times New Roman"/>
+          <w:lang w:eastAsia="en-GB"/>
+        </w:rPr>
+      </w:pPr>
+      <w:bookmarkStart w:id="12" w:name="_Toc170685636"/>
+      <w:r>
+        <w:rPr>
+          <w:rFonts w:eastAsia="Times New Roman"/>
+          <w:lang w:eastAsia="en-GB"/>
+        </w:rPr>
+        <w:t>Predykcje:</w:t>
+      </w:r>
+      <w:bookmarkEnd w:id="12"/>
+    </w:p>
+    <w:p>
+      <w:pPr>
         <w:spacing w:after="160"/>
-        <w:rPr>
-          <w:rFonts w:ascii="Calibri" w:eastAsia="Times New Roman" w:hAnsi="Calibri" w:cs="Calibri"/>
-          <w:lang w:eastAsia="en-GB"/>
-        </w:rPr>
-      </w:pPr>
-      <w:r>
-        <w:rPr>
-          <w:rFonts w:ascii="Calibri" w:eastAsia="Times New Roman" w:hAnsi="Calibri" w:cs="Calibri"/>
-          <w:lang w:eastAsia="en-GB"/>
-        </w:rPr>
-        <w:t>Predykcje:</w:t>
-      </w:r>
-    </w:p>
-    <w:p>
-      <w:pPr>
-        <w:spacing w:after="160"/>
+        <w:jc w:val="both"/>
         <w:rPr>
           <w:rFonts w:ascii="Calibri" w:eastAsia="Times New Roman" w:hAnsi="Calibri" w:cs="Calibri"/>
           <w:lang w:eastAsia="en-GB"/>
@@ -1149,30 +3715,33 @@
     </w:p>
     <w:p>
       <w:pPr>
+        <w:pStyle w:val="Heading2"/>
+        <w:rPr>
+          <w:rFonts w:eastAsia="Times New Roman"/>
+          <w:lang w:eastAsia="en-GB"/>
+        </w:rPr>
+      </w:pPr>
+      <w:bookmarkStart w:id="13" w:name="_Toc170685637"/>
+      <w:r>
+        <w:rPr>
+          <w:rFonts w:eastAsia="Times New Roman"/>
+          <w:lang w:eastAsia="en-GB"/>
+        </w:rPr>
+        <w:t>Raport klasyfikacji</w:t>
+      </w:r>
+      <w:r>
+        <w:rPr>
+          <w:rFonts w:eastAsia="Times New Roman"/>
+          <w:lang w:eastAsia="en-GB"/>
+        </w:rPr>
+        <w:t xml:space="preserve"> oraz macierze błędów:</w:t>
+      </w:r>
+      <w:bookmarkEnd w:id="13"/>
+    </w:p>
+    <w:p>
+      <w:pPr>
         <w:spacing w:after="160"/>
-        <w:rPr>
-          <w:rFonts w:ascii="Calibri" w:eastAsia="Times New Roman" w:hAnsi="Calibri" w:cs="Calibri"/>
-          <w:lang w:eastAsia="en-GB"/>
-        </w:rPr>
-      </w:pPr>
-      <w:r>
-        <w:rPr>
-          <w:rFonts w:ascii="Calibri" w:eastAsia="Times New Roman" w:hAnsi="Calibri" w:cs="Calibri"/>
-          <w:lang w:eastAsia="en-GB"/>
-        </w:rPr>
-        <w:t>Raport klasyfikacji</w:t>
-      </w:r>
-      <w:r>
-        <w:rPr>
-          <w:rFonts w:ascii="Calibri" w:eastAsia="Times New Roman" w:hAnsi="Calibri" w:cs="Calibri"/>
-          <w:lang w:eastAsia="en-GB"/>
-        </w:rPr>
-        <w:t xml:space="preserve"> oraz macierze błędów:</w:t>
-      </w:r>
-    </w:p>
-    <w:p>
-      <w:pPr>
-        <w:spacing w:after="160"/>
+        <w:jc w:val="both"/>
         <w:rPr>
           <w:rFonts w:ascii="Calibri" w:eastAsia="Times New Roman" w:hAnsi="Calibri" w:cs="Calibri"/>
           <w:lang w:eastAsia="en-GB"/>
@@ -1197,6 +3766,7 @@
     <w:p>
       <w:pPr>
         <w:spacing w:after="160"/>
+        <w:jc w:val="both"/>
         <w:rPr>
           <w:rFonts w:ascii="Calibri" w:eastAsia="Times New Roman" w:hAnsi="Calibri" w:cs="Calibri"/>
           <w:lang w:eastAsia="en-GB"/>
@@ -1214,37 +3784,31 @@
     <w:p>
       <w:pPr>
         <w:spacing w:after="160"/>
-        <w:rPr>
-          <w:rFonts w:ascii="Calibri" w:eastAsia="Times New Roman" w:hAnsi="Calibri" w:cs="Calibri"/>
-          <w:lang w:eastAsia="en-GB"/>
-        </w:rPr>
-      </w:pPr>
-    </w:p>
-    <w:p>
-      <w:pPr>
-        <w:spacing w:after="160"/>
-        <w:rPr>
-          <w:rFonts w:ascii="Calibri" w:eastAsia="Times New Roman" w:hAnsi="Calibri" w:cs="Calibri"/>
-          <w:b/>
-          <w:bCs/>
-          <w:color w:val="000000"/>
-          <w:sz w:val="28"/>
-          <w:szCs w:val="28"/>
-          <w:lang w:eastAsia="en-GB"/>
-        </w:rPr>
-      </w:pPr>
-      <w:r>
-        <w:rPr>
-          <w:rFonts w:ascii="Calibri" w:eastAsia="Times New Roman" w:hAnsi="Calibri" w:cs="Calibri"/>
-          <w:b/>
-          <w:bCs/>
-          <w:color w:val="000000"/>
-          <w:sz w:val="28"/>
-          <w:szCs w:val="28"/>
+        <w:jc w:val="both"/>
+        <w:rPr>
+          <w:rFonts w:ascii="Calibri" w:eastAsia="Times New Roman" w:hAnsi="Calibri" w:cs="Calibri"/>
+          <w:lang w:eastAsia="en-GB"/>
+        </w:rPr>
+      </w:pPr>
+    </w:p>
+    <w:p>
+      <w:pPr>
+        <w:pStyle w:val="Heading1"/>
+        <w:rPr>
+          <w:rFonts w:eastAsia="Times New Roman"/>
+          <w:b w:val="0"/>
+          <w:lang w:eastAsia="en-GB"/>
+        </w:rPr>
+      </w:pPr>
+      <w:bookmarkStart w:id="14" w:name="_Toc170685638"/>
+      <w:r>
+        <w:rPr>
+          <w:rFonts w:eastAsia="Times New Roman"/>
           <w:lang w:eastAsia="en-GB"/>
         </w:rPr>
         <w:t>Struktura modelu sieci neuronowej:</w:t>
       </w:r>
+      <w:bookmarkEnd w:id="14"/>
     </w:p>
     <w:p>
       <w:pPr>
@@ -1254,6 +3818,7 @@
           <w:numId w:val="3"/>
         </w:numPr>
         <w:spacing w:after="160"/>
+        <w:jc w:val="both"/>
         <w:rPr>
           <w:rFonts w:ascii="Times New Roman" w:eastAsia="Times New Roman" w:hAnsi="Times New Roman" w:cs="Times New Roman"/>
           <w:lang w:eastAsia="en-GB"/>
@@ -1264,21 +3829,7 @@
           <w:rFonts w:ascii="Calibri" w:eastAsia="Times New Roman" w:hAnsi="Calibri" w:cs="Calibri"/>
           <w:lang w:eastAsia="en-GB"/>
         </w:rPr>
-        <w:t xml:space="preserve">Rozmiar danych wejściowych odpowiadający liczbie cech zbioru treningowego </w:t>
-      </w:r>
-      <w:r>
-        <w:rPr>
-          <w:rFonts w:ascii="Calibri" w:eastAsia="Times New Roman" w:hAnsi="Calibri" w:cs="Calibri"/>
-          <w:lang w:eastAsia="en-GB"/>
-        </w:rPr>
-        <w:t>–</w:t>
-      </w:r>
-      <w:r>
-        <w:rPr>
-          <w:rFonts w:ascii="Calibri" w:eastAsia="Times New Roman" w:hAnsi="Calibri" w:cs="Calibri"/>
-          <w:lang w:eastAsia="en-GB"/>
-        </w:rPr>
-        <w:t xml:space="preserve"> równy 64</w:t>
+        <w:t>Rozmiar danych wejściowych odpowiadający liczbie cech zbioru treningowego – równy 64</w:t>
       </w:r>
     </w:p>
     <w:p>
@@ -1289,6 +3840,7 @@
           <w:numId w:val="3"/>
         </w:numPr>
         <w:spacing w:after="160"/>
+        <w:jc w:val="both"/>
         <w:rPr>
           <w:rFonts w:ascii="Times New Roman" w:eastAsia="Times New Roman" w:hAnsi="Times New Roman" w:cs="Times New Roman"/>
           <w:lang w:eastAsia="en-GB"/>
@@ -1310,6 +3862,7 @@
           <w:numId w:val="3"/>
         </w:numPr>
         <w:spacing w:after="160"/>
+        <w:jc w:val="both"/>
         <w:rPr>
           <w:rFonts w:ascii="Times New Roman" w:eastAsia="Times New Roman" w:hAnsi="Times New Roman" w:cs="Times New Roman"/>
           <w:lang w:eastAsia="en-GB"/>
@@ -1320,21 +3873,7 @@
           <w:rFonts w:ascii="Calibri" w:eastAsia="Times New Roman" w:hAnsi="Calibri" w:cs="Calibri"/>
           <w:lang w:eastAsia="en-GB"/>
         </w:rPr>
-        <w:t xml:space="preserve">Warstwa “gęsta” (Dense) – wszystkie neurony są połączone ze wszystkimi neuronami wartwy kolejnej </w:t>
-      </w:r>
-      <w:r>
-        <w:rPr>
-          <w:rFonts w:ascii="Calibri" w:eastAsia="Times New Roman" w:hAnsi="Calibri" w:cs="Calibri"/>
-          <w:lang w:eastAsia="en-GB"/>
-        </w:rPr>
-        <w:t>–</w:t>
-      </w:r>
-      <w:r>
-        <w:rPr>
-          <w:rFonts w:ascii="Calibri" w:eastAsia="Times New Roman" w:hAnsi="Calibri" w:cs="Calibri"/>
-          <w:lang w:eastAsia="en-GB"/>
-        </w:rPr>
-        <w:t xml:space="preserve"> zawierająca 128 neuronów oraz z sigmoidalną funcją aktywacji</w:t>
+        <w:t>Warstwa “gęsta” (Dense) – wszystkie neurony są połączone ze wszystkimi neuronami wartwy kolejnej – zawierająca 128 neuronów oraz z sigmoidalną funcją aktywacji</w:t>
       </w:r>
     </w:p>
     <w:p>
@@ -1345,6 +3884,7 @@
           <w:numId w:val="3"/>
         </w:numPr>
         <w:spacing w:after="160"/>
+        <w:jc w:val="both"/>
         <w:rPr>
           <w:rFonts w:ascii="Times New Roman" w:eastAsia="Times New Roman" w:hAnsi="Times New Roman" w:cs="Times New Roman"/>
           <w:lang w:eastAsia="en-GB"/>
@@ -1355,56 +3895,7 @@
           <w:rFonts w:ascii="Calibri" w:eastAsia="Times New Roman" w:hAnsi="Calibri" w:cs="Calibri"/>
           <w:lang w:eastAsia="en-GB"/>
         </w:rPr>
-        <w:t xml:space="preserve">Warstwa “gęsta” (Dense) – wszystkie neurony są połączone ze wszystkimi neuronami wartwy kolejnej – zawierająca </w:t>
-      </w:r>
-      <w:r>
-        <w:rPr>
-          <w:rFonts w:ascii="Calibri" w:eastAsia="Times New Roman" w:hAnsi="Calibri" w:cs="Calibri"/>
-          <w:lang w:eastAsia="en-GB"/>
-        </w:rPr>
-        <w:t>64</w:t>
-      </w:r>
-      <w:r>
-        <w:rPr>
-          <w:rFonts w:ascii="Calibri" w:eastAsia="Times New Roman" w:hAnsi="Calibri" w:cs="Calibri"/>
-          <w:lang w:eastAsia="en-GB"/>
-        </w:rPr>
-        <w:t xml:space="preserve"> neuron</w:t>
-      </w:r>
-      <w:r>
-        <w:rPr>
-          <w:rFonts w:ascii="Calibri" w:eastAsia="Times New Roman" w:hAnsi="Calibri" w:cs="Calibri"/>
-          <w:lang w:eastAsia="en-GB"/>
-        </w:rPr>
-        <w:t>y</w:t>
-      </w:r>
-      <w:r>
-        <w:rPr>
-          <w:rFonts w:ascii="Calibri" w:eastAsia="Times New Roman" w:hAnsi="Calibri" w:cs="Calibri"/>
-          <w:lang w:eastAsia="en-GB"/>
-        </w:rPr>
-        <w:t xml:space="preserve"> oraz z funcj</w:t>
-      </w:r>
-      <w:r>
-        <w:rPr>
-          <w:rFonts w:ascii="Calibri" w:eastAsia="Times New Roman" w:hAnsi="Calibri" w:cs="Calibri"/>
-          <w:lang w:eastAsia="en-GB"/>
-        </w:rPr>
-        <w:t xml:space="preserve">ą </w:t>
-      </w:r>
-      <w:r>
-        <w:rPr>
-          <w:rFonts w:ascii="Calibri" w:eastAsia="Times New Roman" w:hAnsi="Calibri" w:cs="Calibri"/>
-          <w:lang w:eastAsia="en-GB"/>
-        </w:rPr>
-        <w:t>aktywacji</w:t>
-      </w:r>
-      <w:r>
-        <w:rPr>
-          <w:rFonts w:ascii="Calibri" w:eastAsia="Times New Roman" w:hAnsi="Calibri" w:cs="Calibri"/>
-          <w:lang w:eastAsia="en-GB"/>
-        </w:rPr>
-        <w:t xml:space="preserve"> “relu”</w:t>
+        <w:t>Warstwa “gęsta” (Dense) – wszystkie neurony są połączone ze wszystkimi neuronami wartwy kolejnej – zawierająca 64 neurony oraz z funcją aktywacji “relu”</w:t>
       </w:r>
     </w:p>
     <w:p>
@@ -1415,6 +3906,7 @@
           <w:numId w:val="3"/>
         </w:numPr>
         <w:spacing w:after="160"/>
+        <w:jc w:val="both"/>
         <w:rPr>
           <w:rFonts w:ascii="Times New Roman" w:eastAsia="Times New Roman" w:hAnsi="Times New Roman" w:cs="Times New Roman"/>
           <w:lang w:eastAsia="en-GB"/>
@@ -1425,28 +3917,7 @@
           <w:rFonts w:ascii="Calibri" w:eastAsia="Times New Roman" w:hAnsi="Calibri" w:cs="Calibri"/>
           <w:lang w:eastAsia="en-GB"/>
         </w:rPr>
-        <w:t xml:space="preserve">Warstwa “gęsta” (Dense) – wszystkie neurony są połączone ze wszystkimi neuronami wartwy kolejnej – zawierająca </w:t>
-      </w:r>
-      <w:r>
-        <w:rPr>
-          <w:rFonts w:ascii="Calibri" w:eastAsia="Times New Roman" w:hAnsi="Calibri" w:cs="Calibri"/>
-          <w:lang w:eastAsia="en-GB"/>
-        </w:rPr>
-        <w:t>10</w:t>
-      </w:r>
-      <w:r>
-        <w:rPr>
-          <w:rFonts w:ascii="Calibri" w:eastAsia="Times New Roman" w:hAnsi="Calibri" w:cs="Calibri"/>
-          <w:lang w:eastAsia="en-GB"/>
-        </w:rPr>
-        <w:t xml:space="preserve"> neuronów oraz z funcją aktywacji</w:t>
-      </w:r>
-      <w:r>
-        <w:rPr>
-          <w:rFonts w:ascii="Calibri" w:eastAsia="Times New Roman" w:hAnsi="Calibri" w:cs="Calibri"/>
-          <w:lang w:eastAsia="en-GB"/>
-        </w:rPr>
-        <w:t xml:space="preserve"> “softmax”</w:t>
+        <w:t>Warstwa “gęsta” (Dense) – wszystkie neurony są połączone ze wszystkimi neuronami wartwy kolejnej – zawierająca 10 neuronów oraz z funcją aktywacji “softmax”</w:t>
       </w:r>
     </w:p>
     <w:p>
@@ -1454,6 +3925,7 @@
         <w:pStyle w:val="ListParagraph"/>
         <w:spacing w:after="160"/>
         <w:ind w:left="1440"/>
+        <w:jc w:val="both"/>
         <w:rPr>
           <w:rFonts w:ascii="Times New Roman" w:eastAsia="Times New Roman" w:hAnsi="Times New Roman" w:cs="Times New Roman"/>
           <w:lang w:eastAsia="en-GB"/>
@@ -1468,6 +3940,7 @@
           <w:numId w:val="3"/>
         </w:numPr>
         <w:spacing w:after="160"/>
+        <w:jc w:val="both"/>
         <w:rPr>
           <w:rFonts w:ascii="Times New Roman" w:eastAsia="Times New Roman" w:hAnsi="Times New Roman" w:cs="Times New Roman"/>
           <w:lang w:eastAsia="en-GB"/>
@@ -1478,7 +3951,6 @@
           <w:rFonts w:ascii="Calibri" w:eastAsia="Times New Roman" w:hAnsi="Calibri" w:cs="Calibri"/>
           <w:lang w:eastAsia="en-GB"/>
         </w:rPr>
-        <w:lastRenderedPageBreak/>
         <w:t>Funkcje aktywacji:</w:t>
       </w:r>
     </w:p>
@@ -1490,6 +3962,7 @@
           <w:numId w:val="3"/>
         </w:numPr>
         <w:spacing w:after="160"/>
+        <w:jc w:val="both"/>
         <w:rPr>
           <w:rFonts w:ascii="Times New Roman" w:eastAsia="Times New Roman" w:hAnsi="Times New Roman" w:cs="Times New Roman"/>
           <w:lang w:eastAsia="en-GB"/>
@@ -1626,6 +4099,7 @@
           <w:numId w:val="3"/>
         </w:numPr>
         <w:spacing w:after="160"/>
+        <w:jc w:val="both"/>
         <w:rPr>
           <w:rFonts w:ascii="Times New Roman" w:eastAsia="Times New Roman" w:hAnsi="Times New Roman" w:cs="Times New Roman"/>
           <w:lang w:eastAsia="en-GB"/>
@@ -1700,6 +4174,7 @@
           <w:numId w:val="3"/>
         </w:numPr>
         <w:spacing w:after="160"/>
+        <w:jc w:val="both"/>
         <w:rPr>
           <w:rFonts w:ascii="Times New Roman" w:eastAsia="Times New Roman" w:hAnsi="Times New Roman" w:cs="Times New Roman"/>
           <w:lang w:eastAsia="en-GB"/>
@@ -2036,7 +4511,15 @@
           <w:rFonts w:ascii="Calibri" w:eastAsia="Times New Roman" w:hAnsi="Calibri" w:cs="Calibri"/>
           <w:lang w:eastAsia="en-GB"/>
         </w:rPr>
-        <w:t xml:space="preserve"> oraz K przyjmuje wektor </w:t>
+        <w:t xml:space="preserve"> oraz K </w:t>
+      </w:r>
+      <w:r>
+        <w:rPr>
+          <w:rFonts w:ascii="Calibri" w:eastAsia="Times New Roman" w:hAnsi="Calibri" w:cs="Calibri"/>
+          <w:lang w:eastAsia="en-GB"/>
+        </w:rPr>
+        <w:lastRenderedPageBreak/>
+        <w:t xml:space="preserve">przyjmuje wektor </w:t>
       </w:r>
       <m:oMath>
         <m:r>
@@ -2164,6 +4647,13 @@
           </m:sup>
         </m:sSup>
       </m:oMath>
+      <w:r>
+        <w:rPr>
+          <w:rFonts w:ascii="Calibri" w:eastAsia="Times New Roman" w:hAnsi="Calibri" w:cs="Calibri"/>
+          <w:lang w:eastAsia="en-GB"/>
+        </w:rPr>
+        <w:t xml:space="preserve">. Zwraca tablicę prawdopodobieństw przypisania do każdej klasy – w tym przypadku 10. </w:t>
+      </w:r>
     </w:p>
     <w:p>
       <w:pPr>
@@ -2173,6 +4663,7 @@
           <w:numId w:val="3"/>
         </w:numPr>
         <w:spacing w:after="160"/>
+        <w:jc w:val="both"/>
         <w:rPr>
           <w:rFonts w:ascii="Times New Roman" w:eastAsia="Times New Roman" w:hAnsi="Times New Roman" w:cs="Times New Roman"/>
           <w:lang w:eastAsia="en-GB"/>
@@ -2194,6 +4685,7 @@
           <w:numId w:val="3"/>
         </w:numPr>
         <w:spacing w:after="160"/>
+        <w:jc w:val="both"/>
         <w:rPr>
           <w:rFonts w:ascii="Times New Roman" w:eastAsia="Times New Roman" w:hAnsi="Times New Roman" w:cs="Times New Roman"/>
           <w:lang w:eastAsia="en-GB"/>
@@ -2278,6 +4770,7 @@
           <w:numId w:val="3"/>
         </w:numPr>
         <w:spacing w:after="160"/>
+        <w:jc w:val="both"/>
         <w:rPr>
           <w:rFonts w:ascii="Times New Roman" w:eastAsia="Times New Roman" w:hAnsi="Times New Roman" w:cs="Times New Roman"/>
           <w:lang w:eastAsia="en-GB"/>
@@ -2288,49 +4781,7 @@
           <w:rFonts w:ascii="Calibri" w:eastAsia="Times New Roman" w:hAnsi="Calibri" w:cs="Calibri"/>
           <w:lang w:eastAsia="en-GB"/>
         </w:rPr>
-        <w:t xml:space="preserve">Funkcja straty modelu “sparse categorical crossentropy” </w:t>
-      </w:r>
-      <w:r>
-        <w:rPr>
-          <w:rFonts w:ascii="Calibri" w:eastAsia="Times New Roman" w:hAnsi="Calibri" w:cs="Calibri"/>
-          <w:lang w:eastAsia="en-GB"/>
-        </w:rPr>
-        <w:t xml:space="preserve">– </w:t>
-      </w:r>
-      <w:r>
-        <w:rPr>
-          <w:rFonts w:ascii="Calibri" w:eastAsia="Times New Roman" w:hAnsi="Calibri" w:cs="Calibri"/>
-          <w:lang w:eastAsia="en-GB"/>
-        </w:rPr>
-        <w:t>odpowiedni</w:t>
-      </w:r>
-      <w:r>
-        <w:rPr>
-          <w:rFonts w:ascii="Calibri" w:eastAsia="Times New Roman" w:hAnsi="Calibri" w:cs="Calibri"/>
-          <w:lang w:eastAsia="en-GB"/>
-        </w:rPr>
-        <w:t xml:space="preserve">a </w:t>
-      </w:r>
-      <w:r>
-        <w:rPr>
-          <w:rFonts w:ascii="Calibri" w:eastAsia="Times New Roman" w:hAnsi="Calibri" w:cs="Calibri"/>
-          <w:lang w:eastAsia="en-GB"/>
-        </w:rPr>
-        <w:t>dla problemów klasyfikacji wieloklasowej,</w:t>
-      </w:r>
-      <w:r>
-        <w:rPr>
-          <w:rFonts w:ascii="Calibri" w:eastAsia="Times New Roman" w:hAnsi="Calibri" w:cs="Calibri"/>
-          <w:lang w:eastAsia="en-GB"/>
-        </w:rPr>
-        <w:t xml:space="preserve"> </w:t>
-      </w:r>
-      <w:r>
-        <w:rPr>
-          <w:rFonts w:ascii="Calibri" w:eastAsia="Times New Roman" w:hAnsi="Calibri" w:cs="Calibri"/>
-          <w:lang w:eastAsia="en-GB"/>
-        </w:rPr>
-        <w:t>etykiety są liczbami całkowitymi</w:t>
+        <w:t>Funkcja straty modelu “sparse categorical crossentropy” – odpowiednia dla problemów klasyfikacji wieloklasowej, etykiety są liczbami całkowitymi</w:t>
       </w:r>
     </w:p>
     <w:p>
@@ -2341,6 +4792,7 @@
           <w:numId w:val="3"/>
         </w:numPr>
         <w:spacing w:after="160"/>
+        <w:jc w:val="both"/>
         <w:rPr>
           <w:rFonts w:ascii="Times New Roman" w:eastAsia="Times New Roman" w:hAnsi="Times New Roman" w:cs="Times New Roman"/>
           <w:lang w:eastAsia="en-GB"/>
@@ -2407,6 +4859,7 @@
           <w:numId w:val="3"/>
         </w:numPr>
         <w:spacing w:after="160"/>
+        <w:jc w:val="both"/>
         <w:rPr>
           <w:rFonts w:ascii="Times New Roman" w:eastAsia="Times New Roman" w:hAnsi="Times New Roman" w:cs="Times New Roman"/>
           <w:lang w:eastAsia="en-GB"/>
@@ -2428,6 +4881,7 @@
           <w:numId w:val="3"/>
         </w:numPr>
         <w:spacing w:after="160"/>
+        <w:jc w:val="both"/>
         <w:rPr>
           <w:rFonts w:ascii="Times New Roman" w:eastAsia="Times New Roman" w:hAnsi="Times New Roman" w:cs="Times New Roman"/>
           <w:lang w:eastAsia="en-GB"/>
@@ -2449,6 +4903,7 @@
           <w:numId w:val="3"/>
         </w:numPr>
         <w:spacing w:after="160"/>
+        <w:jc w:val="both"/>
         <w:rPr>
           <w:rFonts w:ascii="Times New Roman" w:eastAsia="Times New Roman" w:hAnsi="Times New Roman" w:cs="Times New Roman"/>
           <w:lang w:eastAsia="en-GB"/>
@@ -2470,6 +4925,7 @@
           <w:numId w:val="3"/>
         </w:numPr>
         <w:spacing w:after="160"/>
+        <w:jc w:val="both"/>
         <w:rPr>
           <w:rFonts w:ascii="Times New Roman" w:eastAsia="Times New Roman" w:hAnsi="Times New Roman" w:cs="Times New Roman"/>
           <w:lang w:eastAsia="en-GB"/>
@@ -2488,6 +4944,7 @@
         <w:pStyle w:val="ListParagraph"/>
         <w:spacing w:after="160"/>
         <w:ind w:left="1440"/>
+        <w:jc w:val="both"/>
         <w:rPr>
           <w:rFonts w:ascii="Times New Roman" w:eastAsia="Times New Roman" w:hAnsi="Times New Roman" w:cs="Times New Roman"/>
           <w:lang w:eastAsia="en-GB"/>
@@ -2505,14 +4962,7 @@
           <w:rFonts w:ascii="Calibri" w:eastAsia="Times New Roman" w:hAnsi="Calibri" w:cs="Calibri"/>
           <w:lang w:eastAsia="en-GB"/>
         </w:rPr>
-        <w:t>Załóżmy, że mamy zestaw danych testowych składający się z 100 próbek, z których 70 zostało poprawnie sklasyfikowanych jako pozytywne (TP) i 20 jako negatywne (TN). Pozostałe 10 próbek zostało błędnie sklasyfikowanych: 5 jako pozytywne (FP) i 5 jako negatywne (FN). Wówczas dokładność będzie wynosić:</w:t>
-      </w:r>
-      <w:r>
-        <w:rPr>
-          <w:rFonts w:ascii="Calibri" w:eastAsia="Times New Roman" w:hAnsi="Calibri" w:cs="Calibri"/>
-          <w:lang w:eastAsia="en-GB"/>
-        </w:rPr>
-        <w:t xml:space="preserve"> </w:t>
+        <w:t xml:space="preserve">Załóżmy, że mamy zestaw danych testowych składający się z 100 próbek, z których 70 zostało poprawnie sklasyfikowanych jako pozytywne (TP) i 20 jako negatywne (TN). Pozostałe 10 próbek zostało błędnie sklasyfikowanych: 5 jako pozytywne (FP) i 5 jako negatywne (FN). Wówczas dokładność będzie wynosić: </w:t>
       </w:r>
       <m:oMath>
         <m:f>
@@ -2604,6 +5054,7 @@
           <w:numId w:val="3"/>
         </w:numPr>
         <w:spacing w:after="160"/>
+        <w:jc w:val="both"/>
         <w:rPr>
           <w:rFonts w:ascii="Times New Roman" w:eastAsia="Times New Roman" w:hAnsi="Times New Roman" w:cs="Times New Roman"/>
           <w:lang w:eastAsia="en-GB"/>
@@ -2625,6 +5076,7 @@
           <w:numId w:val="3"/>
         </w:numPr>
         <w:spacing w:after="160"/>
+        <w:jc w:val="both"/>
         <w:rPr>
           <w:rFonts w:ascii="Times New Roman" w:eastAsia="Times New Roman" w:hAnsi="Times New Roman" w:cs="Times New Roman"/>
           <w:lang w:eastAsia="en-GB"/>
@@ -2646,6 +5098,7 @@
           <w:numId w:val="3"/>
         </w:numPr>
         <w:spacing w:after="160"/>
+        <w:jc w:val="both"/>
         <w:rPr>
           <w:rFonts w:ascii="Times New Roman" w:eastAsia="Times New Roman" w:hAnsi="Times New Roman" w:cs="Times New Roman"/>
           <w:lang w:eastAsia="en-GB"/>
@@ -2667,6 +5120,7 @@
           <w:numId w:val="3"/>
         </w:numPr>
         <w:spacing w:after="160"/>
+        <w:jc w:val="both"/>
         <w:rPr>
           <w:rFonts w:ascii="Times New Roman" w:eastAsia="Times New Roman" w:hAnsi="Times New Roman" w:cs="Times New Roman"/>
           <w:lang w:eastAsia="en-GB"/>
@@ -2688,6 +5142,7 @@
           <w:numId w:val="3"/>
         </w:numPr>
         <w:spacing w:after="160"/>
+        <w:jc w:val="both"/>
         <w:rPr>
           <w:rFonts w:ascii="Times New Roman" w:eastAsia="Times New Roman" w:hAnsi="Times New Roman" w:cs="Times New Roman"/>
           <w:lang w:eastAsia="en-GB"/>
@@ -2709,6 +5164,7 @@
           <w:numId w:val="3"/>
         </w:numPr>
         <w:spacing w:after="160"/>
+        <w:jc w:val="both"/>
         <w:rPr>
           <w:rFonts w:ascii="Times New Roman" w:eastAsia="Times New Roman" w:hAnsi="Times New Roman" w:cs="Times New Roman"/>
           <w:lang w:eastAsia="en-GB"/>
@@ -2727,6 +5183,7 @@
         <w:pStyle w:val="ListParagraph"/>
         <w:spacing w:after="160"/>
         <w:ind w:left="1440"/>
+        <w:jc w:val="both"/>
         <w:rPr>
           <w:rFonts w:ascii="Calibri" w:eastAsia="Times New Roman" w:hAnsi="Calibri" w:cs="Calibri"/>
           <w:lang w:eastAsia="en-GB"/>
@@ -2742,6 +5199,7 @@
     </w:p>
     <w:p>
       <w:pPr>
+        <w:jc w:val="both"/>
         <w:rPr>
           <w:rFonts w:ascii="Calibri" w:eastAsia="Times New Roman" w:hAnsi="Calibri" w:cs="Calibri"/>
           <w:b/>
@@ -2767,20 +5225,16 @@
     </w:p>
     <w:p>
       <w:pPr>
-        <w:spacing w:after="160"/>
+        <w:pStyle w:val="Heading1"/>
         <w:rPr>
           <w:rFonts w:ascii="Times New Roman" w:eastAsia="Times New Roman" w:hAnsi="Times New Roman" w:cs="Times New Roman"/>
           <w:lang w:eastAsia="en-GB"/>
         </w:rPr>
       </w:pPr>
-      <w:r>
-        <w:rPr>
-          <w:rFonts w:ascii="Calibri" w:eastAsia="Times New Roman" w:hAnsi="Calibri" w:cs="Calibri"/>
-          <w:b/>
-          <w:bCs/>
-          <w:color w:val="000000"/>
-          <w:sz w:val="28"/>
-          <w:szCs w:val="28"/>
+      <w:bookmarkStart w:id="15" w:name="_Toc170685639"/>
+      <w:r>
+        <w:rPr>
+          <w:rFonts w:eastAsia="Times New Roman"/>
           <w:lang w:eastAsia="en-GB"/>
         </w:rPr>
         <w:lastRenderedPageBreak/>
@@ -2788,20 +5242,17 @@
       </w:r>
       <w:r>
         <w:rPr>
-          <w:rFonts w:ascii="Calibri" w:eastAsia="Times New Roman" w:hAnsi="Calibri" w:cs="Calibri"/>
-          <w:b/>
-          <w:bCs/>
-          <w:color w:val="000000"/>
-          <w:sz w:val="28"/>
-          <w:szCs w:val="28"/>
+          <w:rFonts w:eastAsia="Times New Roman"/>
           <w:lang w:eastAsia="en-GB"/>
         </w:rPr>
         <w:t>:</w:t>
       </w:r>
+      <w:bookmarkEnd w:id="15"/>
     </w:p>
     <w:p>
       <w:pPr>
         <w:spacing w:after="160"/>
+        <w:jc w:val="both"/>
         <w:rPr>
           <w:rFonts w:ascii="Calibri" w:eastAsia="Times New Roman" w:hAnsi="Calibri" w:cs="Calibri"/>
           <w:color w:val="000000"/>
@@ -2847,6 +5298,7 @@
       <w:r>
         <w:rPr>
           <w:rFonts w:ascii="Calibri" w:eastAsia="Times New Roman" w:hAnsi="Calibri" w:cs="Calibri"/>
+          <w:noProof/>
           <w:color w:val="000000"/>
           <w:lang w:eastAsia="en-GB"/>
         </w:rPr>
@@ -2866,7 +5318,7 @@
                     <pic:cNvPicPr/>
                   </pic:nvPicPr>
                   <pic:blipFill>
-                    <a:blip r:embed="rId6"/>
+                    <a:blip r:embed="rId9"/>
                     <a:stretch>
                       <a:fillRect/>
                     </a:stretch>
@@ -2897,6 +5349,7 @@
           <w:lang w:eastAsia="en-GB"/>
         </w:rPr>
       </w:pPr>
+      <w:bookmarkStart w:id="16" w:name="_Toc170685662"/>
       <w:r>
         <w:t xml:space="preserve">Rysunek </w:t>
       </w:r>
@@ -2913,7 +5366,7 @@
         <w:rPr>
           <w:noProof/>
         </w:rPr>
-        <w:t>1</w:t>
+        <w:t>3</w:t>
       </w:r>
       <w:r>
         <w:fldChar w:fldCharType="end"/>
@@ -2924,10 +5377,12 @@
       <w:r>
         <w:t>Raport klasyfikacji dla zbioru testowego wybranego ze zbioru "Digits"</w:t>
       </w:r>
+      <w:bookmarkEnd w:id="16"/>
     </w:p>
     <w:p>
       <w:pPr>
         <w:spacing w:after="160"/>
+        <w:jc w:val="both"/>
         <w:rPr>
           <w:rFonts w:ascii="Calibri" w:eastAsia="Times New Roman" w:hAnsi="Calibri" w:cs="Calibri"/>
           <w:color w:val="000000"/>
@@ -2956,7 +5411,7 @@
           <w:color w:val="000000"/>
           <w:lang w:eastAsia="en-GB"/>
         </w:rPr>
-        <w:t xml:space="preserve"> 1</w:t>
+        <w:t xml:space="preserve"> </w:t>
       </w:r>
       <w:r>
         <w:rPr>
@@ -2964,12 +5419,21 @@
           <w:color w:val="000000"/>
           <w:lang w:eastAsia="en-GB"/>
         </w:rPr>
+        <w:t>3</w:t>
+      </w:r>
+      <w:r>
+        <w:rPr>
+          <w:rFonts w:ascii="Calibri" w:eastAsia="Times New Roman" w:hAnsi="Calibri" w:cs="Calibri"/>
+          <w:color w:val="000000"/>
+          <w:lang w:eastAsia="en-GB"/>
+        </w:rPr>
         <w:t xml:space="preserve"> przedstawione zostały miary oceny modelu dla każdej z  klas w zbiorze testowym. Ogólna dokładność modelu wynosi 92%, a średnie wartości makro I ważone dla precyzji, czułości I miary F1 są również zbliżone do 92% co wskazuje na dobrą wydajność modelu dla większości klas.</w:t>
       </w:r>
     </w:p>
     <w:p>
       <w:pPr>
         <w:spacing w:after="160"/>
+        <w:jc w:val="both"/>
         <w:rPr>
           <w:rFonts w:ascii="Calibri" w:eastAsia="Times New Roman" w:hAnsi="Calibri" w:cs="Calibri"/>
           <w:color w:val="000000"/>
@@ -3021,7 +5485,7 @@
                     <pic:cNvPicPr/>
                   </pic:nvPicPr>
                   <pic:blipFill>
-                    <a:blip r:embed="rId7"/>
+                    <a:blip r:embed="rId10"/>
                     <a:stretch>
                       <a:fillRect/>
                     </a:stretch>
@@ -3047,6 +5511,7 @@
         <w:pStyle w:val="Caption"/>
         <w:jc w:val="center"/>
       </w:pPr>
+      <w:bookmarkStart w:id="17" w:name="_Toc170685663"/>
       <w:r>
         <w:t xml:space="preserve">Rysunek </w:t>
       </w:r>
@@ -3063,7 +5528,7 @@
         <w:rPr>
           <w:noProof/>
         </w:rPr>
-        <w:t>2</w:t>
+        <w:t>4</w:t>
       </w:r>
       <w:r>
         <w:fldChar w:fldCharType="end"/>
@@ -3074,9 +5539,11 @@
       <w:r>
         <w:t xml:space="preserve"> dla zbioru testowego wybranego ze zbioru "Digits"</w:t>
       </w:r>
-    </w:p>
-    <w:p>
-      <w:pPr>
+      <w:bookmarkEnd w:id="17"/>
+    </w:p>
+    <w:p>
+      <w:pPr>
+        <w:jc w:val="both"/>
         <w:rPr>
           <w:rFonts w:ascii="Calibri" w:hAnsi="Calibri" w:cs="Calibri"/>
         </w:rPr>
@@ -3086,36 +5553,32 @@
           <w:rFonts w:ascii="Calibri" w:hAnsi="Calibri" w:cs="Calibri"/>
         </w:rPr>
         <w:lastRenderedPageBreak/>
-        <w:t>M</w:t>
+        <w:t xml:space="preserve">Macierz pomyłek przedstawiona na Rysunku </w:t>
       </w:r>
       <w:r>
         <w:rPr>
           <w:rFonts w:ascii="Calibri" w:hAnsi="Calibri" w:cs="Calibri"/>
         </w:rPr>
-        <w:t xml:space="preserve">acierz pomyłek </w:t>
+        <w:t>4</w:t>
       </w:r>
       <w:r>
         <w:rPr>
           <w:rFonts w:ascii="Calibri" w:hAnsi="Calibri" w:cs="Calibri"/>
         </w:rPr>
-        <w:t xml:space="preserve">przedstawiona na Rysunku 2 </w:t>
-      </w:r>
-      <w:r>
+        <w:t xml:space="preserve"> ilustruje, że model klasyfikacyjny w większości przypadków poprawnie przewiduje klasy, co widać po wysokich wartościach na przekątnej macierzy, takich jak 19, 23, 21 itd. Niewielka liczba pomyłek występuje poza przekątną, na przykład jedna próbka klasy 0 została błędnie sklasyfikowana jako klasa 9, a pięć próbek klasy 3 zostało błędnie sklasyfikowanych jako klasa 8.</w:t>
+      </w:r>
+    </w:p>
+    <w:p>
+      <w:pPr>
+        <w:jc w:val="both"/>
         <w:rPr>
           <w:rFonts w:ascii="Calibri" w:hAnsi="Calibri" w:cs="Calibri"/>
         </w:rPr>
-        <w:t>ilustruje, że model klasyfikacyjny w większości przypadków poprawnie przewiduje klasy, co widać po wysokich wartościach na przekątnej macierzy, takich jak 19, 23, 21 itd. Niewielka liczba pomyłek występuje poza przekątną, na przykład jedna próbka klasy 0 została błędnie sklasyfikowana jako klasa 9, a pięć próbek klasy 3 zostało błędnie sklasyfikowanych jako klasa 8.</w:t>
-      </w:r>
-    </w:p>
-    <w:p>
-      <w:pPr>
-        <w:rPr>
-          <w:rFonts w:ascii="Calibri" w:hAnsi="Calibri" w:cs="Calibri"/>
-        </w:rPr>
-      </w:pPr>
-    </w:p>
-    <w:p>
-      <w:pPr>
+      </w:pPr>
+    </w:p>
+    <w:p>
+      <w:pPr>
+        <w:jc w:val="both"/>
         <w:rPr>
           <w:rFonts w:ascii="Calibri" w:hAnsi="Calibri" w:cs="Calibri"/>
         </w:rPr>
@@ -3135,6 +5598,7 @@
       <w:r>
         <w:rPr>
           <w:rFonts w:ascii="Calibri" w:hAnsi="Calibri" w:cs="Calibri"/>
+          <w:noProof/>
         </w:rPr>
         <w:drawing>
           <wp:inline distT="0" distB="0" distL="0" distR="0" wp14:anchorId="6796F7D2" wp14:editId="44538682">
@@ -3152,7 +5616,7 @@
                     <pic:cNvPicPr/>
                   </pic:nvPicPr>
                   <pic:blipFill>
-                    <a:blip r:embed="rId8"/>
+                    <a:blip r:embed="rId11"/>
                     <a:stretch>
                       <a:fillRect/>
                     </a:stretch>
@@ -3178,6 +5642,7 @@
         <w:pStyle w:val="Caption"/>
         <w:jc w:val="center"/>
       </w:pPr>
+      <w:bookmarkStart w:id="18" w:name="_Toc170685664"/>
       <w:r>
         <w:t xml:space="preserve">Rysunek </w:t>
       </w:r>
@@ -3194,7 +5659,7 @@
         <w:rPr>
           <w:noProof/>
         </w:rPr>
-        <w:t>3</w:t>
+        <w:t>5</w:t>
       </w:r>
       <w:r>
         <w:fldChar w:fldCharType="end"/>
@@ -3205,11 +5670,12 @@
       <w:r>
         <w:t>Raport klasyfikacji dla zbioru testowego spoza zbioru "Digits"</w:t>
       </w:r>
+      <w:bookmarkEnd w:id="18"/>
     </w:p>
     <w:p>
       <w:pPr>
         <w:keepNext/>
-        <w:jc w:val="center"/>
+        <w:jc w:val="both"/>
       </w:pPr>
       <w:r>
         <w:rPr>
@@ -3219,24 +5685,41 @@
       </w:r>
     </w:p>
     <w:p>
+      <w:pPr>
+        <w:jc w:val="both"/>
+      </w:pPr>
       <w:r>
         <w:rPr>
           <w:rFonts w:ascii="Calibri" w:hAnsi="Calibri" w:cs="Calibri"/>
         </w:rPr>
-        <w:t xml:space="preserve">Powyższy raport </w:t>
-      </w:r>
-      <w:r>
-        <w:rPr>
-          <w:rFonts w:ascii="Calibri" w:hAnsi="Calibri" w:cs="Calibri"/>
-        </w:rPr>
-        <w:t>klasyfikacji pokazuje, że model osiągnął ogólną dokładność (accuracy) wynoszącą 65%. Precyzja, czułość i miara F1 są różne dla poszczególnych klas: niektóre klasy, jak klasa 2, 7 i 5, mają wysokie wartości wszystkich miar, podczas gdy klasy takie jak 1 i 6 wykazują niską wydajność, z zerową czułością dla klasy 6. Średnie wartości makro i ważone (macro avg i weighted avg) dla precyzji, czułości i miary F1 wynoszą około 0.65, co wskazuje na zróżnicowaną wydajność modelu w zależności od klasy.</w:t>
-      </w:r>
-    </w:p>
-    <w:p/>
-    <w:p/>
-    <w:p/>
-    <w:p/>
-    <w:p/>
+        <w:t>Powyższy raport klasyfikacji pokazuje, że model osiągnął ogólną dokładność (accuracy) wynoszącą 65%. Precyzja, czułość i miara F1 są różne dla poszczególnych klas: niektóre klasy, jak klasa 2, 7 i 5, mają wysokie wartości wszystkich miar, podczas gdy klasy takie jak 1 i 6 wykazują niską wydajność, z zerową czułością dla klasy 6. Średnie wartości makro i ważone (macro avg i weighted avg) dla precyzji, czułości i miary F1 wynoszą około 0.65, co wskazuje na zróżnicowaną wydajność modelu w zależności od klasy.</w:t>
+      </w:r>
+    </w:p>
+    <w:p>
+      <w:pPr>
+        <w:jc w:val="both"/>
+      </w:pPr>
+    </w:p>
+    <w:p>
+      <w:pPr>
+        <w:jc w:val="both"/>
+      </w:pPr>
+    </w:p>
+    <w:p>
+      <w:pPr>
+        <w:jc w:val="both"/>
+      </w:pPr>
+    </w:p>
+    <w:p>
+      <w:pPr>
+        <w:jc w:val="both"/>
+      </w:pPr>
+    </w:p>
+    <w:p>
+      <w:pPr>
+        <w:jc w:val="both"/>
+      </w:pPr>
+    </w:p>
     <w:p>
       <w:pPr>
         <w:keepNext/>
@@ -3266,7 +5749,7 @@
                     <pic:cNvPicPr/>
                   </pic:nvPicPr>
                   <pic:blipFill>
-                    <a:blip r:embed="rId9"/>
+                    <a:blip r:embed="rId12"/>
                     <a:stretch>
                       <a:fillRect/>
                     </a:stretch>
@@ -3296,6 +5779,7 @@
           <w:lang w:eastAsia="en-GB"/>
         </w:rPr>
       </w:pPr>
+      <w:bookmarkStart w:id="19" w:name="_Toc170685665"/>
       <w:r>
         <w:t xml:space="preserve">Rysunek </w:t>
       </w:r>
@@ -3312,7 +5796,7 @@
         <w:rPr>
           <w:noProof/>
         </w:rPr>
-        <w:t>4</w:t>
+        <w:t>6</w:t>
       </w:r>
       <w:r>
         <w:fldChar w:fldCharType="end"/>
@@ -3326,10 +5810,12 @@
       <w:r>
         <w:t xml:space="preserve"> spoza zbioru "Digits"</w:t>
       </w:r>
+      <w:bookmarkEnd w:id="19"/>
     </w:p>
     <w:p>
       <w:pPr>
         <w:spacing w:after="160"/>
+        <w:jc w:val="both"/>
         <w:rPr>
           <w:rFonts w:ascii="Calibri" w:hAnsi="Calibri" w:cs="Calibri"/>
         </w:rPr>
@@ -3338,77 +5824,582 @@
         <w:rPr>
           <w:rFonts w:ascii="Calibri" w:hAnsi="Calibri" w:cs="Calibri"/>
         </w:rPr>
-        <w:t>M</w:t>
+        <w:t xml:space="preserve">Macierz pomyłek zamieszczona na Rysunku </w:t>
       </w:r>
       <w:r>
         <w:rPr>
           <w:rFonts w:ascii="Calibri" w:hAnsi="Calibri" w:cs="Calibri"/>
         </w:rPr>
-        <w:t xml:space="preserve">acierz pomyłek </w:t>
+        <w:t>6</w:t>
       </w:r>
       <w:r>
         <w:rPr>
           <w:rFonts w:ascii="Calibri" w:hAnsi="Calibri" w:cs="Calibri"/>
         </w:rPr>
-        <w:t xml:space="preserve">zamieszczona na Rysunku 4 </w:t>
-      </w:r>
-      <w:r>
+        <w:t xml:space="preserve"> przedstawia klasyfikację dla 10 klas, z każdą klasą reprezentowaną przez 2 próbki (łącznie 20 próbek). Większość próbek została poprawnie sklasyfikowana, co widać po wartościach na przekątnej, takich jak 1 lub 2, jednakże występuje kilka błędnych klasyfikacji.</w:t>
+      </w:r>
+    </w:p>
+    <w:p>
+      <w:pPr>
+        <w:spacing w:after="160"/>
+        <w:jc w:val="both"/>
         <w:rPr>
           <w:rFonts w:ascii="Calibri" w:hAnsi="Calibri" w:cs="Calibri"/>
         </w:rPr>
-        <w:t>przedstawia klasyfikację dla 10 klas, z każdą klasą reprezentowaną przez 2 próbki (łącznie 20 próbek). Większość próbek została poprawnie sklasyfikowana, co widać po wartościach na przekątnej, takich jak 1 lub 2, jednakże występuje kilka błędnych klasyfikacji</w:t>
-      </w:r>
-      <w:r>
+      </w:pPr>
+    </w:p>
+    <w:p>
+      <w:pPr>
+        <w:pStyle w:val="Heading1"/>
+        <w:rPr>
+          <w:rFonts w:ascii="Times New Roman" w:eastAsia="Times New Roman" w:hAnsi="Times New Roman" w:cs="Times New Roman"/>
+          <w:lang w:eastAsia="en-GB"/>
+        </w:rPr>
+      </w:pPr>
+      <w:bookmarkStart w:id="20" w:name="_Toc170685640"/>
+      <w:r>
+        <w:t>Badania</w:t>
+      </w:r>
+      <w:r>
+        <w:rPr>
+          <w:rFonts w:eastAsia="Times New Roman"/>
+          <w:lang w:eastAsia="en-GB"/>
+        </w:rPr>
+        <w:t>:</w:t>
+      </w:r>
+      <w:bookmarkEnd w:id="20"/>
+    </w:p>
+    <w:p>
+      <w:pPr>
+        <w:spacing w:after="160"/>
+        <w:jc w:val="both"/>
+        <w:rPr>
+          <w:rFonts w:ascii="Calibri" w:eastAsia="Times New Roman" w:hAnsi="Calibri" w:cs="Calibri"/>
+          <w:color w:val="000000"/>
+          <w:lang w:eastAsia="en-GB"/>
+        </w:rPr>
+      </w:pPr>
+      <w:r>
+        <w:rPr>
+          <w:rFonts w:ascii="Calibri" w:eastAsia="Times New Roman" w:hAnsi="Calibri" w:cs="Calibri"/>
+          <w:color w:val="000000"/>
+          <w:lang w:eastAsia="en-GB"/>
+        </w:rPr>
+        <w:t>Przeprowadzone badania mające na celu zwiększenie precyzyjności sieci neuronowej:</w:t>
+      </w:r>
+    </w:p>
+    <w:p>
+      <w:pPr>
+        <w:pStyle w:val="Heading2"/>
+      </w:pPr>
+      <w:bookmarkStart w:id="21" w:name="_Toc170685641"/>
+      <w:r>
+        <w:t xml:space="preserve">Zwiększenie liczby </w:t>
+      </w:r>
+      <w:r>
+        <w:t>warstw</w:t>
+      </w:r>
+      <w:bookmarkEnd w:id="21"/>
+    </w:p>
+    <w:p>
+      <w:pPr>
+        <w:spacing w:after="160"/>
+        <w:ind w:firstLine="720"/>
+        <w:jc w:val="both"/>
         <w:rPr>
           <w:rFonts w:ascii="Calibri" w:hAnsi="Calibri" w:cs="Calibri"/>
         </w:rPr>
-        <w:t>.</w:t>
-      </w:r>
-    </w:p>
-    <w:p>
-      <w:pPr>
+      </w:pPr>
+      <w:r>
+        <w:rPr>
+          <w:rFonts w:ascii="Calibri" w:hAnsi="Calibri" w:cs="Calibri"/>
+        </w:rPr>
+        <w:t>Dodano dwie warstwy</w:t>
+      </w:r>
+      <w:r>
+        <w:rPr>
+          <w:rFonts w:ascii="Calibri" w:hAnsi="Calibri" w:cs="Calibri"/>
+        </w:rPr>
+        <w:t xml:space="preserve"> “Dense” – pierwsza z 256 neuronami oraz funkcją</w:t>
+      </w:r>
+      <w:r>
+        <w:rPr>
+          <w:rFonts w:ascii="Calibri" w:hAnsi="Calibri" w:cs="Calibri"/>
+        </w:rPr>
+        <w:t xml:space="preserve"> </w:t>
+      </w:r>
+      <w:r>
+        <w:rPr>
+          <w:rFonts w:ascii="Calibri" w:hAnsi="Calibri" w:cs="Calibri"/>
+        </w:rPr>
+        <w:t>aktywacji “silu”, a druga z 1024 neuronami i funkcją aktywacji “softsign”.</w:t>
+      </w:r>
+    </w:p>
+    <w:p>
+      <w:pPr>
+        <w:keepNext/>
         <w:spacing w:after="160"/>
+        <w:ind w:left="720" w:firstLine="720"/>
+        <w:jc w:val="both"/>
+      </w:pPr>
+      <w:r>
+        <w:rPr>
+          <w:rFonts w:ascii="Calibri" w:hAnsi="Calibri" w:cs="Calibri"/>
+        </w:rPr>
+        <w:lastRenderedPageBreak/>
+        <w:drawing>
+          <wp:inline distT="0" distB="0" distL="0" distR="0" wp14:anchorId="1E2977CF" wp14:editId="67F76626">
+            <wp:extent cx="3693814" cy="3557947"/>
+            <wp:effectExtent l="0" t="0" r="1905" b="0"/>
+            <wp:docPr id="2089105780" name="Picture 1" descr="A chart of a confused matrix&#10;&#10;Description automatically generated with medium confidence"/>
+            <wp:cNvGraphicFramePr>
+              <a:graphicFrameLocks xmlns:a="http://schemas.openxmlformats.org/drawingml/2006/main" noChangeAspect="1"/>
+            </wp:cNvGraphicFramePr>
+            <a:graphic xmlns:a="http://schemas.openxmlformats.org/drawingml/2006/main">
+              <a:graphicData uri="http://schemas.openxmlformats.org/drawingml/2006/picture">
+                <pic:pic xmlns:pic="http://schemas.openxmlformats.org/drawingml/2006/picture">
+                  <pic:nvPicPr>
+                    <pic:cNvPr id="2089105780" name="Picture 1" descr="A chart of a confused matrix&#10;&#10;Description automatically generated with medium confidence"/>
+                    <pic:cNvPicPr/>
+                  </pic:nvPicPr>
+                  <pic:blipFill>
+                    <a:blip r:embed="rId13"/>
+                    <a:stretch>
+                      <a:fillRect/>
+                    </a:stretch>
+                  </pic:blipFill>
+                  <pic:spPr>
+                    <a:xfrm>
+                      <a:off x="0" y="0"/>
+                      <a:ext cx="3750923" cy="3612956"/>
+                    </a:xfrm>
+                    <a:prstGeom prst="rect">
+                      <a:avLst/>
+                    </a:prstGeom>
+                  </pic:spPr>
+                </pic:pic>
+              </a:graphicData>
+            </a:graphic>
+          </wp:inline>
+        </w:drawing>
+      </w:r>
+    </w:p>
+    <w:p>
+      <w:pPr>
+        <w:pStyle w:val="Caption"/>
+        <w:jc w:val="center"/>
+      </w:pPr>
+      <w:bookmarkStart w:id="22" w:name="_Toc170685666"/>
+      <w:r>
+        <w:t xml:space="preserve">Rysunek </w:t>
+      </w:r>
+      <w:r>
+        <w:fldChar w:fldCharType="begin"/>
+      </w:r>
+      <w:r>
+        <w:instrText xml:space="preserve"> SEQ Rysunek \* ARABIC </w:instrText>
+      </w:r>
+      <w:r>
+        <w:fldChar w:fldCharType="separate"/>
+      </w:r>
+      <w:r>
+        <w:rPr>
+          <w:noProof/>
+        </w:rPr>
+        <w:t>7</w:t>
+      </w:r>
+      <w:r>
+        <w:fldChar w:fldCharType="end"/>
+      </w:r>
+      <w:r>
+        <w:t xml:space="preserve">. </w:t>
+      </w:r>
+      <w:r>
+        <w:t>Macierz pomyłek dla zwiększonej liczby warstw</w:t>
+      </w:r>
+      <w:bookmarkEnd w:id="22"/>
+    </w:p>
+    <w:p>
+      <w:pPr>
+        <w:spacing w:after="160"/>
+        <w:ind w:firstLine="360"/>
+        <w:jc w:val="both"/>
+        <w:rPr>
+          <w:rFonts w:ascii="Calibri" w:hAnsi="Calibri" w:cs="Calibri"/>
+        </w:rPr>
+      </w:pPr>
+      <w:r>
+        <w:rPr>
+          <w:rFonts w:ascii="Calibri" w:hAnsi="Calibri" w:cs="Calibri"/>
+        </w:rPr>
+        <w:t xml:space="preserve">Na rysunku 7 </w:t>
+      </w:r>
+      <w:r>
+        <w:rPr>
+          <w:rFonts w:ascii="Calibri" w:hAnsi="Calibri" w:cs="Calibri"/>
+        </w:rPr>
+        <w:t>można zauważyć</w:t>
+      </w:r>
+      <w:r>
+        <w:rPr>
+          <w:rFonts w:ascii="Calibri" w:hAnsi="Calibri" w:cs="Calibri"/>
+        </w:rPr>
+        <w:t>, że pomimo zwiększenia liczby warstw, stopień rozpoznawania i klasyfikacji wzrósł nieznacznie. Wartość “accuracy” wzrosła z 0.92 na 0.94. Dla danych spoza zbioru “Digits” wartość ta spadła na 0.50.</w:t>
+      </w:r>
+    </w:p>
+    <w:p>
+      <w:pPr>
+        <w:pStyle w:val="Heading2"/>
+      </w:pPr>
+      <w:bookmarkStart w:id="23" w:name="_Toc170685642"/>
+      <w:r>
+        <w:t xml:space="preserve">Zwiększenie liczby </w:t>
+      </w:r>
+      <w:r>
+        <w:t>neuronów</w:t>
+      </w:r>
+      <w:bookmarkEnd w:id="23"/>
+    </w:p>
+    <w:p>
+      <w:pPr>
+        <w:spacing w:after="160"/>
+        <w:jc w:val="both"/>
+        <w:rPr>
+          <w:rFonts w:ascii="Calibri" w:hAnsi="Calibri" w:cs="Calibri"/>
+        </w:rPr>
+      </w:pPr>
+      <w:r>
+        <w:rPr>
+          <w:rFonts w:ascii="Calibri" w:hAnsi="Calibri" w:cs="Calibri"/>
+        </w:rPr>
+        <w:tab/>
+        <w:t xml:space="preserve">Zwiększono liczbę neuronów pierwszej warstwy </w:t>
+      </w:r>
+      <w:r>
+        <w:rPr>
+          <w:rFonts w:ascii="Calibri" w:hAnsi="Calibri" w:cs="Calibri"/>
+        </w:rPr>
+        <w:t>z 128 do 1024, a drugiej z 64 do 2048.</w:t>
+      </w:r>
+    </w:p>
+    <w:p>
+      <w:pPr>
+        <w:keepNext/>
+        <w:spacing w:after="160"/>
+        <w:jc w:val="center"/>
+      </w:pPr>
+      <w:r>
+        <w:rPr>
+          <w:rFonts w:ascii="Calibri" w:hAnsi="Calibri" w:cs="Calibri"/>
+        </w:rPr>
+        <w:drawing>
+          <wp:inline distT="0" distB="0" distL="0" distR="0" wp14:anchorId="74799F97" wp14:editId="65CF45BF">
+            <wp:extent cx="3512747" cy="3340729"/>
+            <wp:effectExtent l="0" t="0" r="5715" b="0"/>
+            <wp:docPr id="109062696" name="Picture 1" descr="A diagram of a confused matrix&#10;&#10;Description automatically generated"/>
+            <wp:cNvGraphicFramePr>
+              <a:graphicFrameLocks xmlns:a="http://schemas.openxmlformats.org/drawingml/2006/main" noChangeAspect="1"/>
+            </wp:cNvGraphicFramePr>
+            <a:graphic xmlns:a="http://schemas.openxmlformats.org/drawingml/2006/main">
+              <a:graphicData uri="http://schemas.openxmlformats.org/drawingml/2006/picture">
+                <pic:pic xmlns:pic="http://schemas.openxmlformats.org/drawingml/2006/picture">
+                  <pic:nvPicPr>
+                    <pic:cNvPr id="109062696" name="Picture 1" descr="A diagram of a confused matrix&#10;&#10;Description automatically generated"/>
+                    <pic:cNvPicPr/>
+                  </pic:nvPicPr>
+                  <pic:blipFill>
+                    <a:blip r:embed="rId14"/>
+                    <a:stretch>
+                      <a:fillRect/>
+                    </a:stretch>
+                  </pic:blipFill>
+                  <pic:spPr>
+                    <a:xfrm>
+                      <a:off x="0" y="0"/>
+                      <a:ext cx="3538788" cy="3365495"/>
+                    </a:xfrm>
+                    <a:prstGeom prst="rect">
+                      <a:avLst/>
+                    </a:prstGeom>
+                  </pic:spPr>
+                </pic:pic>
+              </a:graphicData>
+            </a:graphic>
+          </wp:inline>
+        </w:drawing>
+      </w:r>
+    </w:p>
+    <w:p>
+      <w:pPr>
+        <w:pStyle w:val="Caption"/>
+        <w:jc w:val="center"/>
+      </w:pPr>
+      <w:bookmarkStart w:id="24" w:name="_Toc170685667"/>
+      <w:r>
+        <w:t xml:space="preserve">Rysunek </w:t>
+      </w:r>
+      <w:r>
+        <w:fldChar w:fldCharType="begin"/>
+      </w:r>
+      <w:r>
+        <w:instrText xml:space="preserve"> SEQ Rysunek \* ARABIC </w:instrText>
+      </w:r>
+      <w:r>
+        <w:fldChar w:fldCharType="separate"/>
+      </w:r>
+      <w:r>
+        <w:rPr>
+          <w:noProof/>
+        </w:rPr>
+        <w:t>8</w:t>
+      </w:r>
+      <w:r>
+        <w:fldChar w:fldCharType="end"/>
+      </w:r>
+      <w:r>
+        <w:t>. Macierz pomyłek dla zwiększonej liczny neuronów</w:t>
+      </w:r>
+      <w:bookmarkEnd w:id="24"/>
+    </w:p>
+    <w:p>
+      <w:r>
+        <w:lastRenderedPageBreak/>
+        <w:tab/>
+        <w:t xml:space="preserve">Pomimo znacznego zwiększenia liczny neuronów w warstwach, </w:t>
+      </w:r>
+      <w:r>
+        <w:t>klasyfikacja przez model nie wzrosła znacznie, co przedstawiono na rysunku 8 zawierającym macierz pomyłek. Wartość “accuracy” wzrosła z 0.92 na 0.93.</w:t>
+      </w:r>
+    </w:p>
+    <w:p>
+      <w:pPr>
+        <w:pStyle w:val="Heading2"/>
+      </w:pPr>
+      <w:bookmarkStart w:id="25" w:name="_Toc170685643"/>
+      <w:r>
+        <w:t>Zastosowanie kroswalidacji</w:t>
+      </w:r>
+      <w:bookmarkEnd w:id="25"/>
+    </w:p>
+    <w:p>
+      <w:pPr>
+        <w:spacing w:after="160"/>
+        <w:jc w:val="both"/>
+        <w:rPr>
+          <w:rFonts w:ascii="Calibri" w:eastAsia="Times New Roman" w:hAnsi="Calibri" w:cs="Calibri"/>
+          <w:lang w:eastAsia="en-GB"/>
+        </w:rPr>
+      </w:pPr>
+      <w:r>
         <w:rPr>
           <w:rFonts w:ascii="Times New Roman" w:eastAsia="Times New Roman" w:hAnsi="Times New Roman" w:cs="Times New Roman"/>
           <w:lang w:eastAsia="en-GB"/>
         </w:rPr>
-      </w:pPr>
-    </w:p>
-    <w:p>
-      <w:pPr>
+        <w:tab/>
+      </w:r>
+      <w:r>
+        <w:rPr>
+          <w:rFonts w:ascii="Calibri" w:eastAsia="Times New Roman" w:hAnsi="Calibri" w:cs="Calibri"/>
+          <w:lang w:eastAsia="en-GB"/>
+        </w:rPr>
+        <w:t xml:space="preserve">Dodanie kroswalidacji </w:t>
+      </w:r>
+      <w:r>
+        <w:rPr>
+          <w:rFonts w:ascii="Calibri" w:eastAsia="Times New Roman" w:hAnsi="Calibri" w:cs="Calibri"/>
+          <w:lang w:eastAsia="en-GB"/>
+        </w:rPr>
+        <w:t>wykazało nieznaczny wzrost wartości “accuracy” – z 0.92 na 0.93 – dla danych testowych z zbioru “Digits” oraz spadek tej wartości dla danych spoza zbioru – z 0.65 na 0.55.</w:t>
+      </w:r>
+    </w:p>
+    <w:p>
+      <w:pPr>
+        <w:keepNext/>
         <w:spacing w:after="160"/>
+        <w:jc w:val="center"/>
+      </w:pPr>
+      <w:r>
+        <w:rPr>
+          <w:rFonts w:ascii="Calibri" w:eastAsia="Times New Roman" w:hAnsi="Calibri" w:cs="Calibri"/>
+          <w:lang w:eastAsia="en-GB"/>
+        </w:rPr>
+        <w:drawing>
+          <wp:inline distT="0" distB="0" distL="0" distR="0" wp14:anchorId="1C0A6DE9" wp14:editId="7DF9C71F">
+            <wp:extent cx="3938257" cy="3301864"/>
+            <wp:effectExtent l="0" t="0" r="0" b="635"/>
+            <wp:docPr id="247050047" name="Picture 1" descr="A screenshot of a computer screen&#10;&#10;Description automatically generated"/>
+            <wp:cNvGraphicFramePr>
+              <a:graphicFrameLocks xmlns:a="http://schemas.openxmlformats.org/drawingml/2006/main" noChangeAspect="1"/>
+            </wp:cNvGraphicFramePr>
+            <a:graphic xmlns:a="http://schemas.openxmlformats.org/drawingml/2006/main">
+              <a:graphicData uri="http://schemas.openxmlformats.org/drawingml/2006/picture">
+                <pic:pic xmlns:pic="http://schemas.openxmlformats.org/drawingml/2006/picture">
+                  <pic:nvPicPr>
+                    <pic:cNvPr id="247050047" name="Picture 1" descr="A screenshot of a computer screen&#10;&#10;Description automatically generated"/>
+                    <pic:cNvPicPr/>
+                  </pic:nvPicPr>
+                  <pic:blipFill>
+                    <a:blip r:embed="rId15"/>
+                    <a:stretch>
+                      <a:fillRect/>
+                    </a:stretch>
+                  </pic:blipFill>
+                  <pic:spPr>
+                    <a:xfrm>
+                      <a:off x="0" y="0"/>
+                      <a:ext cx="3949765" cy="3311512"/>
+                    </a:xfrm>
+                    <a:prstGeom prst="rect">
+                      <a:avLst/>
+                    </a:prstGeom>
+                  </pic:spPr>
+                </pic:pic>
+              </a:graphicData>
+            </a:graphic>
+          </wp:inline>
+        </w:drawing>
+      </w:r>
+    </w:p>
+    <w:p>
+      <w:pPr>
+        <w:pStyle w:val="Caption"/>
+        <w:jc w:val="center"/>
+      </w:pPr>
+      <w:bookmarkStart w:id="26" w:name="_Toc170685668"/>
+      <w:r>
+        <w:t xml:space="preserve">Rysunek </w:t>
+      </w:r>
+      <w:r>
+        <w:fldChar w:fldCharType="begin"/>
+      </w:r>
+      <w:r>
+        <w:instrText xml:space="preserve"> SEQ Rysunek \* ARABIC </w:instrText>
+      </w:r>
+      <w:r>
+        <w:fldChar w:fldCharType="separate"/>
+      </w:r>
+      <w:r>
+        <w:rPr>
+          <w:noProof/>
+        </w:rPr>
+        <w:t>9</w:t>
+      </w:r>
+      <w:r>
+        <w:fldChar w:fldCharType="end"/>
+      </w:r>
+      <w:r>
+        <w:t>. Raport klasyfikacji po zastosowaniu kroswalidacji</w:t>
+      </w:r>
+      <w:bookmarkEnd w:id="26"/>
+    </w:p>
+    <w:p/>
+    <w:p>
+      <w:pPr>
+        <w:keepNext/>
+        <w:jc w:val="center"/>
+      </w:pPr>
+      <w:r>
+        <w:drawing>
+          <wp:inline distT="0" distB="0" distL="0" distR="0" wp14:anchorId="7A409DB6" wp14:editId="1D2985D4">
+            <wp:extent cx="3784349" cy="3224692"/>
+            <wp:effectExtent l="0" t="0" r="635" b="1270"/>
+            <wp:docPr id="2045572940" name="Picture 1" descr="A screenshot of a computer screen&#10;&#10;Description automatically generated"/>
+            <wp:cNvGraphicFramePr>
+              <a:graphicFrameLocks xmlns:a="http://schemas.openxmlformats.org/drawingml/2006/main" noChangeAspect="1"/>
+            </wp:cNvGraphicFramePr>
+            <a:graphic xmlns:a="http://schemas.openxmlformats.org/drawingml/2006/main">
+              <a:graphicData uri="http://schemas.openxmlformats.org/drawingml/2006/picture">
+                <pic:pic xmlns:pic="http://schemas.openxmlformats.org/drawingml/2006/picture">
+                  <pic:nvPicPr>
+                    <pic:cNvPr id="2045572940" name="Picture 1" descr="A screenshot of a computer screen&#10;&#10;Description automatically generated"/>
+                    <pic:cNvPicPr/>
+                  </pic:nvPicPr>
+                  <pic:blipFill>
+                    <a:blip r:embed="rId16"/>
+                    <a:stretch>
+                      <a:fillRect/>
+                    </a:stretch>
+                  </pic:blipFill>
+                  <pic:spPr>
+                    <a:xfrm>
+                      <a:off x="0" y="0"/>
+                      <a:ext cx="3819135" cy="3254333"/>
+                    </a:xfrm>
+                    <a:prstGeom prst="rect">
+                      <a:avLst/>
+                    </a:prstGeom>
+                  </pic:spPr>
+                </pic:pic>
+              </a:graphicData>
+            </a:graphic>
+          </wp:inline>
+        </w:drawing>
+      </w:r>
+    </w:p>
+    <w:p>
+      <w:pPr>
+        <w:pStyle w:val="Caption"/>
+        <w:jc w:val="center"/>
+      </w:pPr>
+      <w:bookmarkStart w:id="27" w:name="_Toc170685669"/>
+      <w:r>
+        <w:t xml:space="preserve">Rysunek </w:t>
+      </w:r>
+      <w:r>
+        <w:fldChar w:fldCharType="begin"/>
+      </w:r>
+      <w:r>
+        <w:instrText xml:space="preserve"> SEQ Rysunek \* ARABIC </w:instrText>
+      </w:r>
+      <w:r>
+        <w:fldChar w:fldCharType="separate"/>
+      </w:r>
+      <w:r>
+        <w:rPr>
+          <w:noProof/>
+        </w:rPr>
+        <w:t>10</w:t>
+      </w:r>
+      <w:r>
+        <w:fldChar w:fldCharType="end"/>
+      </w:r>
+      <w:r>
+        <w:t xml:space="preserve">. </w:t>
+      </w:r>
+      <w:r>
+        <w:t>Raport klasyfikacji po zastosowaniu kroswalidacji dla danych spoza zbioru "Digits"</w:t>
+      </w:r>
+      <w:bookmarkEnd w:id="27"/>
+    </w:p>
+    <w:p/>
+    <w:p>
+      <w:pPr>
+        <w:pStyle w:val="Heading1"/>
         <w:rPr>
           <w:rFonts w:ascii="Times New Roman" w:eastAsia="Times New Roman" w:hAnsi="Times New Roman" w:cs="Times New Roman"/>
           <w:lang w:eastAsia="en-GB"/>
         </w:rPr>
       </w:pPr>
-      <w:r>
-        <w:rPr>
-          <w:rFonts w:ascii="Calibri" w:eastAsia="Times New Roman" w:hAnsi="Calibri" w:cs="Calibri"/>
-          <w:b/>
-          <w:bCs/>
-          <w:color w:val="000000"/>
-          <w:sz w:val="28"/>
-          <w:szCs w:val="28"/>
+      <w:bookmarkStart w:id="28" w:name="_Toc170685644"/>
+      <w:r>
+        <w:rPr>
+          <w:rFonts w:eastAsia="Times New Roman"/>
           <w:lang w:eastAsia="en-GB"/>
         </w:rPr>
         <w:t>Wnioski</w:t>
       </w:r>
       <w:r>
         <w:rPr>
-          <w:rFonts w:ascii="Calibri" w:eastAsia="Times New Roman" w:hAnsi="Calibri" w:cs="Calibri"/>
-          <w:b/>
-          <w:bCs/>
-          <w:color w:val="000000"/>
-          <w:sz w:val="28"/>
-          <w:szCs w:val="28"/>
+          <w:rFonts w:eastAsia="Times New Roman"/>
           <w:lang w:eastAsia="en-GB"/>
         </w:rPr>
         <w:t>:</w:t>
       </w:r>
-    </w:p>
-    <w:p>
-      <w:pPr>
+      <w:bookmarkEnd w:id="28"/>
+    </w:p>
+    <w:p>
+      <w:pPr>
+        <w:jc w:val="both"/>
         <w:rPr>
           <w:rFonts w:ascii="Calibri" w:hAnsi="Calibri" w:cs="Calibri"/>
           <w:lang w:val="pl-PL"/>
@@ -3509,6 +6500,14 @@
           <w:lang w:eastAsia="en-GB"/>
         </w:rPr>
         <w:t>.</w:t>
+      </w:r>
+      <w:r>
+        <w:rPr>
+          <w:rFonts w:ascii="Calibri" w:eastAsia="Times New Roman" w:hAnsi="Calibri" w:cs="Calibri"/>
+          <w:color w:val="000000"/>
+          <w:lang w:eastAsia="en-GB"/>
+        </w:rPr>
+        <w:t xml:space="preserve"> Dodatkowo wykazano, że zwiększenie liczby neuronów, warstw oraz zastosowanie kroswalidacji nie wpływa w znacznym stopniu na klasyfikacje.</w:t>
       </w:r>
     </w:p>
     <w:sectPr>
@@ -4441,7 +7440,7 @@
     <w:link w:val="Heading1Char"/>
     <w:uiPriority w:val="9"/>
     <w:qFormat/>
-    <w:rsid w:val="001A617C"/>
+    <w:rsid w:val="00AE39D2"/>
     <w:pPr>
       <w:keepNext/>
       <w:keepLines/>
@@ -4450,8 +7449,9 @@
     </w:pPr>
     <w:rPr>
       <w:rFonts w:asciiTheme="majorHAnsi" w:eastAsiaTheme="majorEastAsia" w:hAnsiTheme="majorHAnsi" w:cstheme="majorBidi"/>
-      <w:color w:val="0F4761" w:themeColor="accent1" w:themeShade="BF"/>
-      <w:sz w:val="40"/>
+      <w:b/>
+      <w:color w:val="000000" w:themeColor="text1"/>
+      <w:sz w:val="36"/>
       <w:szCs w:val="40"/>
     </w:rPr>
   </w:style>
@@ -4461,10 +7461,9 @@
     <w:next w:val="Normal"/>
     <w:link w:val="Heading2Char"/>
     <w:uiPriority w:val="9"/>
-    <w:semiHidden/>
     <w:unhideWhenUsed/>
     <w:qFormat/>
-    <w:rsid w:val="001A617C"/>
+    <w:rsid w:val="00AE39D2"/>
     <w:pPr>
       <w:keepNext/>
       <w:keepLines/>
@@ -4473,7 +7472,8 @@
     </w:pPr>
     <w:rPr>
       <w:rFonts w:asciiTheme="majorHAnsi" w:eastAsiaTheme="majorEastAsia" w:hAnsiTheme="majorHAnsi" w:cstheme="majorBidi"/>
-      <w:color w:val="0F4761" w:themeColor="accent1" w:themeShade="BF"/>
+      <w:b/>
+      <w:color w:val="000000" w:themeColor="text1"/>
       <w:sz w:val="32"/>
       <w:szCs w:val="32"/>
     </w:rPr>
@@ -4663,11 +7663,12 @@
     <w:basedOn w:val="DefaultParagraphFont"/>
     <w:link w:val="Heading1"/>
     <w:uiPriority w:val="9"/>
-    <w:rsid w:val="001A617C"/>
+    <w:rsid w:val="00AE39D2"/>
     <w:rPr>
       <w:rFonts w:asciiTheme="majorHAnsi" w:eastAsiaTheme="majorEastAsia" w:hAnsiTheme="majorHAnsi" w:cstheme="majorBidi"/>
-      <w:color w:val="0F4761" w:themeColor="accent1" w:themeShade="BF"/>
-      <w:sz w:val="40"/>
+      <w:b/>
+      <w:color w:val="000000" w:themeColor="text1"/>
+      <w:sz w:val="36"/>
       <w:szCs w:val="40"/>
     </w:rPr>
   </w:style>
@@ -4676,11 +7677,11 @@
     <w:basedOn w:val="DefaultParagraphFont"/>
     <w:link w:val="Heading2"/>
     <w:uiPriority w:val="9"/>
-    <w:semiHidden/>
-    <w:rsid w:val="001A617C"/>
+    <w:rsid w:val="00AE39D2"/>
     <w:rPr>
       <w:rFonts w:asciiTheme="majorHAnsi" w:eastAsiaTheme="majorEastAsia" w:hAnsiTheme="majorHAnsi" w:cstheme="majorBidi"/>
-      <w:color w:val="0F4761" w:themeColor="accent1" w:themeShade="BF"/>
+      <w:b/>
+      <w:color w:val="000000" w:themeColor="text1"/>
       <w:sz w:val="32"/>
       <w:szCs w:val="32"/>
     </w:rPr>
@@ -4993,6 +7994,194 @@
       <w:szCs w:val="18"/>
     </w:rPr>
   </w:style>
+  <w:style w:type="paragraph" w:styleId="TOCHeading">
+    <w:name w:val="TOC Heading"/>
+    <w:basedOn w:val="Heading1"/>
+    <w:next w:val="Normal"/>
+    <w:uiPriority w:val="39"/>
+    <w:unhideWhenUsed/>
+    <w:qFormat/>
+    <w:rsid w:val="00314BB4"/>
+    <w:pPr>
+      <w:spacing w:before="480" w:after="0" w:line="276" w:lineRule="auto"/>
+      <w:outlineLvl w:val="9"/>
+    </w:pPr>
+    <w:rPr>
+      <w:b w:val="0"/>
+      <w:bCs/>
+      <w:color w:val="0F4761" w:themeColor="accent1" w:themeShade="BF"/>
+      <w:sz w:val="28"/>
+      <w:szCs w:val="28"/>
+      <w:lang w:val="en-US"/>
+    </w:rPr>
+  </w:style>
+  <w:style w:type="paragraph" w:styleId="TOC1">
+    <w:name w:val="toc 1"/>
+    <w:basedOn w:val="Normal"/>
+    <w:next w:val="Normal"/>
+    <w:autoRedefine/>
+    <w:uiPriority w:val="39"/>
+    <w:unhideWhenUsed/>
+    <w:rsid w:val="00314BB4"/>
+    <w:pPr>
+      <w:spacing w:before="120"/>
+    </w:pPr>
+    <w:rPr>
+      <w:b/>
+      <w:bCs/>
+      <w:i/>
+      <w:iCs/>
+    </w:rPr>
+  </w:style>
+  <w:style w:type="paragraph" w:styleId="TOC2">
+    <w:name w:val="toc 2"/>
+    <w:basedOn w:val="Normal"/>
+    <w:next w:val="Normal"/>
+    <w:autoRedefine/>
+    <w:uiPriority w:val="39"/>
+    <w:unhideWhenUsed/>
+    <w:rsid w:val="00314BB4"/>
+    <w:pPr>
+      <w:spacing w:before="120"/>
+      <w:ind w:left="240"/>
+    </w:pPr>
+    <w:rPr>
+      <w:b/>
+      <w:bCs/>
+      <w:sz w:val="22"/>
+      <w:szCs w:val="22"/>
+    </w:rPr>
+  </w:style>
+  <w:style w:type="character" w:styleId="Hyperlink">
+    <w:name w:val="Hyperlink"/>
+    <w:basedOn w:val="DefaultParagraphFont"/>
+    <w:uiPriority w:val="99"/>
+    <w:unhideWhenUsed/>
+    <w:rsid w:val="00314BB4"/>
+    <w:rPr>
+      <w:color w:val="467886" w:themeColor="hyperlink"/>
+      <w:u w:val="single"/>
+    </w:rPr>
+  </w:style>
+  <w:style w:type="paragraph" w:styleId="TOC3">
+    <w:name w:val="toc 3"/>
+    <w:basedOn w:val="Normal"/>
+    <w:next w:val="Normal"/>
+    <w:autoRedefine/>
+    <w:uiPriority w:val="39"/>
+    <w:semiHidden/>
+    <w:unhideWhenUsed/>
+    <w:rsid w:val="00314BB4"/>
+    <w:pPr>
+      <w:ind w:left="480"/>
+    </w:pPr>
+    <w:rPr>
+      <w:sz w:val="20"/>
+      <w:szCs w:val="20"/>
+    </w:rPr>
+  </w:style>
+  <w:style w:type="paragraph" w:styleId="TOC4">
+    <w:name w:val="toc 4"/>
+    <w:basedOn w:val="Normal"/>
+    <w:next w:val="Normal"/>
+    <w:autoRedefine/>
+    <w:uiPriority w:val="39"/>
+    <w:semiHidden/>
+    <w:unhideWhenUsed/>
+    <w:rsid w:val="00314BB4"/>
+    <w:pPr>
+      <w:ind w:left="720"/>
+    </w:pPr>
+    <w:rPr>
+      <w:sz w:val="20"/>
+      <w:szCs w:val="20"/>
+    </w:rPr>
+  </w:style>
+  <w:style w:type="paragraph" w:styleId="TOC5">
+    <w:name w:val="toc 5"/>
+    <w:basedOn w:val="Normal"/>
+    <w:next w:val="Normal"/>
+    <w:autoRedefine/>
+    <w:uiPriority w:val="39"/>
+    <w:semiHidden/>
+    <w:unhideWhenUsed/>
+    <w:rsid w:val="00314BB4"/>
+    <w:pPr>
+      <w:ind w:left="960"/>
+    </w:pPr>
+    <w:rPr>
+      <w:sz w:val="20"/>
+      <w:szCs w:val="20"/>
+    </w:rPr>
+  </w:style>
+  <w:style w:type="paragraph" w:styleId="TOC6">
+    <w:name w:val="toc 6"/>
+    <w:basedOn w:val="Normal"/>
+    <w:next w:val="Normal"/>
+    <w:autoRedefine/>
+    <w:uiPriority w:val="39"/>
+    <w:semiHidden/>
+    <w:unhideWhenUsed/>
+    <w:rsid w:val="00314BB4"/>
+    <w:pPr>
+      <w:ind w:left="1200"/>
+    </w:pPr>
+    <w:rPr>
+      <w:sz w:val="20"/>
+      <w:szCs w:val="20"/>
+    </w:rPr>
+  </w:style>
+  <w:style w:type="paragraph" w:styleId="TOC7">
+    <w:name w:val="toc 7"/>
+    <w:basedOn w:val="Normal"/>
+    <w:next w:val="Normal"/>
+    <w:autoRedefine/>
+    <w:uiPriority w:val="39"/>
+    <w:semiHidden/>
+    <w:unhideWhenUsed/>
+    <w:rsid w:val="00314BB4"/>
+    <w:pPr>
+      <w:ind w:left="1440"/>
+    </w:pPr>
+    <w:rPr>
+      <w:sz w:val="20"/>
+      <w:szCs w:val="20"/>
+    </w:rPr>
+  </w:style>
+  <w:style w:type="paragraph" w:styleId="TOC8">
+    <w:name w:val="toc 8"/>
+    <w:basedOn w:val="Normal"/>
+    <w:next w:val="Normal"/>
+    <w:autoRedefine/>
+    <w:uiPriority w:val="39"/>
+    <w:semiHidden/>
+    <w:unhideWhenUsed/>
+    <w:rsid w:val="00314BB4"/>
+    <w:pPr>
+      <w:ind w:left="1680"/>
+    </w:pPr>
+    <w:rPr>
+      <w:sz w:val="20"/>
+      <w:szCs w:val="20"/>
+    </w:rPr>
+  </w:style>
+  <w:style w:type="paragraph" w:styleId="TOC9">
+    <w:name w:val="toc 9"/>
+    <w:basedOn w:val="Normal"/>
+    <w:next w:val="Normal"/>
+    <w:autoRedefine/>
+    <w:uiPriority w:val="39"/>
+    <w:semiHidden/>
+    <w:unhideWhenUsed/>
+    <w:rsid w:val="00314BB4"/>
+    <w:pPr>
+      <w:ind w:left="1920"/>
+    </w:pPr>
+    <w:rPr>
+      <w:sz w:val="20"/>
+      <w:szCs w:val="20"/>
+    </w:rPr>
+  </w:style>
 </w:styles>
 </file>
 
@@ -5289,4 +8478,16 @@
     </a:ext>
   </a:extLst>
 </a:theme>
+</file>
+
+<file path=customXml/item1.xml><?xml version="1.0" encoding="utf-8"?>
+<b:Sources xmlns:b="http://schemas.openxmlformats.org/officeDocument/2006/bibliography" xmlns="http://schemas.openxmlformats.org/officeDocument/2006/bibliography" SelectedStyle="/APASixthEditionOfficeOnline.xsl" StyleName="APA" Version="6"/>
+</file>
+
+<file path=customXml/itemProps1.xml><?xml version="1.0" encoding="utf-8"?>
+<ds:datastoreItem xmlns:ds="http://schemas.openxmlformats.org/officeDocument/2006/customXml" ds:itemID="{84E660E7-8208-2641-9F86-20B3A4F05418}">
+  <ds:schemaRefs>
+    <ds:schemaRef ds:uri="http://schemas.openxmlformats.org/officeDocument/2006/bibliography"/>
+  </ds:schemaRefs>
+</ds:datastoreItem>
 </file>
</xml_diff>